<commit_message>
Added new photos to the user manual and made progress on the user manual (now has playing creations)
</commit_message>
<xml_diff>
--- a/UserManual.docx
+++ b/UserManual.docx
@@ -12,14 +12,24 @@
           <w:szCs w:val="60"/>
         </w:rPr>
       </w:pPr>
-      <w:bookmarkStart w:id="0" w:name="_Toc22902490"/>
+      <w:bookmarkStart w:id="0" w:name="_Toc23011868"/>
       <w:r>
         <w:rPr>
           <w:rFonts w:ascii="Times New Roman" w:hAnsi="Times New Roman" w:cs="Times New Roman"/>
           <w:sz w:val="60"/>
           <w:szCs w:val="60"/>
         </w:rPr>
-        <w:t>VARpedia – user manual</w:t>
+        <w:t>VARpedia – use</w:t>
+      </w:r>
+      <w:bookmarkStart w:id="1" w:name="_GoBack"/>
+      <w:bookmarkEnd w:id="1"/>
+      <w:r>
+        <w:rPr>
+          <w:rFonts w:ascii="Times New Roman" w:hAnsi="Times New Roman" w:cs="Times New Roman"/>
+          <w:sz w:val="60"/>
+          <w:szCs w:val="60"/>
+        </w:rPr>
+        <w:t>r manual</w:t>
       </w:r>
       <w:bookmarkEnd w:id="0"/>
     </w:p>
@@ -52,31 +62,7 @@
           <w:sz w:val="32"/>
           <w:szCs w:val="32"/>
         </w:rPr>
-        <w:t>GitHub Repo</w:t>
-      </w:r>
-      <w:r>
-        <w:rPr>
-          <w:rFonts w:ascii="Times New Roman" w:hAnsi="Times New Roman" w:cs="Times New Roman"/>
-          <w:sz w:val="32"/>
-          <w:szCs w:val="32"/>
-        </w:rPr>
-        <w:t>sitory</w:t>
-      </w:r>
-      <w:r>
-        <w:rPr>
-          <w:rFonts w:ascii="Times New Roman" w:hAnsi="Times New Roman" w:cs="Times New Roman"/>
-          <w:sz w:val="32"/>
-          <w:szCs w:val="32"/>
-        </w:rPr>
-        <w:t>:</w:t>
-      </w:r>
-      <w:r>
-        <w:rPr>
-          <w:rFonts w:ascii="Times New Roman" w:hAnsi="Times New Roman" w:cs="Times New Roman"/>
-          <w:sz w:val="32"/>
-          <w:szCs w:val="32"/>
-        </w:rPr>
-        <w:t xml:space="preserve"> </w:t>
+        <w:t xml:space="preserve">GitHub Repository: </w:t>
       </w:r>
       <w:hyperlink r:id="rId8" w:history="1">
         <w:r>
@@ -86,32 +72,19 @@
             <w:sz w:val="32"/>
             <w:szCs w:val="32"/>
           </w:rPr>
-          <w:t>https://github.com/kcho9906/</w:t>
-        </w:r>
-        <w:r>
-          <w:rPr>
-            <w:rStyle w:val="Hyperlink"/>
-            <w:rFonts w:ascii="Times New Roman" w:hAnsi="Times New Roman" w:cs="Times New Roman"/>
-            <w:sz w:val="32"/>
-            <w:szCs w:val="32"/>
-          </w:rPr>
-          <w:t>S</w:t>
-        </w:r>
-        <w:r>
-          <w:rPr>
-            <w:rStyle w:val="Hyperlink"/>
-            <w:rFonts w:ascii="Times New Roman" w:hAnsi="Times New Roman" w:cs="Times New Roman"/>
-            <w:sz w:val="32"/>
-            <w:szCs w:val="32"/>
-          </w:rPr>
-          <w:t>OFTENG206_a04</w:t>
+          <w:t>https://github.com/kcho9906/SOFTENG206_a04</w:t>
         </w:r>
       </w:hyperlink>
     </w:p>
     <w:sdt>
       <w:sdtPr>
         <w:rPr>
-          <w:rFonts w:ascii="Times New Roman" w:hAnsi="Times New Roman" w:cs="Times New Roman"/>
+          <w:rFonts w:ascii="Times New Roman" w:eastAsiaTheme="minorHAnsi" w:hAnsi="Times New Roman" w:cs="Times New Roman"/>
+          <w:b w:val="0"/>
+          <w:caps w:val="0"/>
+          <w:color w:val="7F7F7F" w:themeColor="text1" w:themeTint="80"/>
+          <w:sz w:val="20"/>
+          <w:szCs w:val="20"/>
         </w:rPr>
         <w:id w:val="-1802140392"/>
         <w:docPartObj>
@@ -121,13 +94,8 @@
       </w:sdtPr>
       <w:sdtEndPr>
         <w:rPr>
-          <w:rFonts w:eastAsiaTheme="minorHAnsi"/>
           <w:bCs/>
-          <w:caps w:val="0"/>
           <w:noProof/>
-          <w:color w:val="7F7F7F" w:themeColor="text1" w:themeTint="80"/>
-          <w:sz w:val="20"/>
-          <w:szCs w:val="20"/>
         </w:rPr>
       </w:sdtEndPr>
       <w:sdtContent>
@@ -184,7 +152,7 @@
             </w:rPr>
             <w:fldChar w:fldCharType="separate"/>
           </w:r>
-          <w:hyperlink w:anchor="_Toc22902490" w:history="1">
+          <w:hyperlink w:anchor="_Toc23011868" w:history="1">
             <w:r>
               <w:rPr>
                 <w:rStyle w:val="Hyperlink"/>
@@ -215,7 +183,7 @@
                 <w:noProof/>
                 <w:webHidden/>
               </w:rPr>
-              <w:instrText xml:space="preserve"> PAGEREF _Toc22902490 \h </w:instrText>
+              <w:instrText xml:space="preserve"> PAGEREF _Toc23011868 \h </w:instrText>
             </w:r>
             <w:r>
               <w:rPr>
@@ -267,7 +235,7 @@
               <w:lang w:val="en-NZ" w:eastAsia="en-GB"/>
             </w:rPr>
           </w:pPr>
-          <w:hyperlink w:anchor="_Toc22902491" w:history="1">
+          <w:hyperlink w:anchor="_Toc23011869" w:history="1">
             <w:r>
               <w:rPr>
                 <w:rStyle w:val="Hyperlink"/>
@@ -298,7 +266,7 @@
                 <w:noProof/>
                 <w:webHidden/>
               </w:rPr>
-              <w:instrText xml:space="preserve"> PAGEREF _Toc22902491 \h </w:instrText>
+              <w:instrText xml:space="preserve"> PAGEREF _Toc23011869 \h </w:instrText>
             </w:r>
             <w:r>
               <w:rPr>
@@ -322,6 +290,504 @@
                 <w:webHidden/>
               </w:rPr>
               <w:t>2</w:t>
+            </w:r>
+            <w:r>
+              <w:rPr>
+                <w:rFonts w:ascii="Times New Roman" w:hAnsi="Times New Roman" w:cs="Times New Roman"/>
+                <w:noProof/>
+                <w:webHidden/>
+              </w:rPr>
+              <w:fldChar w:fldCharType="end"/>
+            </w:r>
+          </w:hyperlink>
+        </w:p>
+        <w:p>
+          <w:pPr>
+            <w:pStyle w:val="TOC1"/>
+            <w:tabs>
+              <w:tab w:val="right" w:leader="dot" w:pos="9161"/>
+            </w:tabs>
+            <w:rPr>
+              <w:rFonts w:ascii="Times New Roman" w:eastAsiaTheme="minorEastAsia" w:hAnsi="Times New Roman" w:cs="Times New Roman"/>
+              <w:b w:val="0"/>
+              <w:bCs w:val="0"/>
+              <w:i w:val="0"/>
+              <w:iCs w:val="0"/>
+              <w:noProof/>
+              <w:color w:val="auto"/>
+              <w:lang w:val="en-NZ" w:eastAsia="en-GB"/>
+            </w:rPr>
+          </w:pPr>
+          <w:hyperlink w:anchor="_Toc23011870" w:history="1">
+            <w:r>
+              <w:rPr>
+                <w:rStyle w:val="Hyperlink"/>
+                <w:rFonts w:ascii="Times New Roman" w:hAnsi="Times New Roman" w:cs="Times New Roman"/>
+                <w:noProof/>
+              </w:rPr>
+              <w:t>Main menu</w:t>
+            </w:r>
+            <w:r>
+              <w:rPr>
+                <w:rFonts w:ascii="Times New Roman" w:hAnsi="Times New Roman" w:cs="Times New Roman"/>
+                <w:noProof/>
+                <w:webHidden/>
+              </w:rPr>
+              <w:tab/>
+            </w:r>
+            <w:r>
+              <w:rPr>
+                <w:rFonts w:ascii="Times New Roman" w:hAnsi="Times New Roman" w:cs="Times New Roman"/>
+                <w:noProof/>
+                <w:webHidden/>
+              </w:rPr>
+              <w:fldChar w:fldCharType="begin"/>
+            </w:r>
+            <w:r>
+              <w:rPr>
+                <w:rFonts w:ascii="Times New Roman" w:hAnsi="Times New Roman" w:cs="Times New Roman"/>
+                <w:noProof/>
+                <w:webHidden/>
+              </w:rPr>
+              <w:instrText xml:space="preserve"> PAGEREF _Toc23011870 \h </w:instrText>
+            </w:r>
+            <w:r>
+              <w:rPr>
+                <w:rFonts w:ascii="Times New Roman" w:hAnsi="Times New Roman" w:cs="Times New Roman"/>
+                <w:noProof/>
+                <w:webHidden/>
+              </w:rPr>
+            </w:r>
+            <w:r>
+              <w:rPr>
+                <w:rFonts w:ascii="Times New Roman" w:hAnsi="Times New Roman" w:cs="Times New Roman"/>
+                <w:noProof/>
+                <w:webHidden/>
+              </w:rPr>
+              <w:fldChar w:fldCharType="separate"/>
+            </w:r>
+            <w:r>
+              <w:rPr>
+                <w:rFonts w:ascii="Times New Roman" w:hAnsi="Times New Roman" w:cs="Times New Roman"/>
+                <w:noProof/>
+                <w:webHidden/>
+              </w:rPr>
+              <w:t>3</w:t>
+            </w:r>
+            <w:r>
+              <w:rPr>
+                <w:rFonts w:ascii="Times New Roman" w:hAnsi="Times New Roman" w:cs="Times New Roman"/>
+                <w:noProof/>
+                <w:webHidden/>
+              </w:rPr>
+              <w:fldChar w:fldCharType="end"/>
+            </w:r>
+          </w:hyperlink>
+        </w:p>
+        <w:p>
+          <w:pPr>
+            <w:pStyle w:val="TOC1"/>
+            <w:tabs>
+              <w:tab w:val="right" w:leader="dot" w:pos="9161"/>
+            </w:tabs>
+            <w:rPr>
+              <w:rFonts w:ascii="Times New Roman" w:eastAsiaTheme="minorEastAsia" w:hAnsi="Times New Roman" w:cs="Times New Roman"/>
+              <w:b w:val="0"/>
+              <w:bCs w:val="0"/>
+              <w:i w:val="0"/>
+              <w:iCs w:val="0"/>
+              <w:noProof/>
+              <w:color w:val="auto"/>
+              <w:lang w:val="en-NZ" w:eastAsia="en-GB"/>
+            </w:rPr>
+          </w:pPr>
+          <w:hyperlink w:anchor="_Toc23011871" w:history="1">
+            <w:r>
+              <w:rPr>
+                <w:rStyle w:val="Hyperlink"/>
+                <w:rFonts w:ascii="Times New Roman" w:hAnsi="Times New Roman" w:cs="Times New Roman"/>
+                <w:noProof/>
+              </w:rPr>
+              <w:t>Create a creation</w:t>
+            </w:r>
+            <w:r>
+              <w:rPr>
+                <w:rFonts w:ascii="Times New Roman" w:hAnsi="Times New Roman" w:cs="Times New Roman"/>
+                <w:noProof/>
+                <w:webHidden/>
+              </w:rPr>
+              <w:tab/>
+            </w:r>
+            <w:r>
+              <w:rPr>
+                <w:rFonts w:ascii="Times New Roman" w:hAnsi="Times New Roman" w:cs="Times New Roman"/>
+                <w:noProof/>
+                <w:webHidden/>
+              </w:rPr>
+              <w:fldChar w:fldCharType="begin"/>
+            </w:r>
+            <w:r>
+              <w:rPr>
+                <w:rFonts w:ascii="Times New Roman" w:hAnsi="Times New Roman" w:cs="Times New Roman"/>
+                <w:noProof/>
+                <w:webHidden/>
+              </w:rPr>
+              <w:instrText xml:space="preserve"> PAGEREF _Toc23011871 \h </w:instrText>
+            </w:r>
+            <w:r>
+              <w:rPr>
+                <w:rFonts w:ascii="Times New Roman" w:hAnsi="Times New Roman" w:cs="Times New Roman"/>
+                <w:noProof/>
+                <w:webHidden/>
+              </w:rPr>
+            </w:r>
+            <w:r>
+              <w:rPr>
+                <w:rFonts w:ascii="Times New Roman" w:hAnsi="Times New Roman" w:cs="Times New Roman"/>
+                <w:noProof/>
+                <w:webHidden/>
+              </w:rPr>
+              <w:fldChar w:fldCharType="separate"/>
+            </w:r>
+            <w:r>
+              <w:rPr>
+                <w:rFonts w:ascii="Times New Roman" w:hAnsi="Times New Roman" w:cs="Times New Roman"/>
+                <w:noProof/>
+                <w:webHidden/>
+              </w:rPr>
+              <w:t>4</w:t>
+            </w:r>
+            <w:r>
+              <w:rPr>
+                <w:rFonts w:ascii="Times New Roman" w:hAnsi="Times New Roman" w:cs="Times New Roman"/>
+                <w:noProof/>
+                <w:webHidden/>
+              </w:rPr>
+              <w:fldChar w:fldCharType="end"/>
+            </w:r>
+          </w:hyperlink>
+        </w:p>
+        <w:p>
+          <w:pPr>
+            <w:pStyle w:val="TOC2"/>
+            <w:tabs>
+              <w:tab w:val="right" w:leader="dot" w:pos="9161"/>
+            </w:tabs>
+            <w:rPr>
+              <w:rFonts w:ascii="Times New Roman" w:eastAsiaTheme="minorEastAsia" w:hAnsi="Times New Roman" w:cs="Times New Roman"/>
+              <w:b w:val="0"/>
+              <w:bCs w:val="0"/>
+              <w:noProof/>
+              <w:color w:val="auto"/>
+              <w:sz w:val="24"/>
+              <w:szCs w:val="24"/>
+              <w:lang w:val="en-NZ" w:eastAsia="en-GB"/>
+            </w:rPr>
+          </w:pPr>
+          <w:hyperlink w:anchor="_Toc23011872" w:history="1">
+            <w:r>
+              <w:rPr>
+                <w:rStyle w:val="Hyperlink"/>
+                <w:rFonts w:ascii="Times New Roman" w:hAnsi="Times New Roman" w:cs="Times New Roman"/>
+                <w:noProof/>
+              </w:rPr>
+              <w:t>Adding Audio Files</w:t>
+            </w:r>
+            <w:r>
+              <w:rPr>
+                <w:rFonts w:ascii="Times New Roman" w:hAnsi="Times New Roman" w:cs="Times New Roman"/>
+                <w:noProof/>
+                <w:webHidden/>
+              </w:rPr>
+              <w:tab/>
+            </w:r>
+            <w:r>
+              <w:rPr>
+                <w:rFonts w:ascii="Times New Roman" w:hAnsi="Times New Roman" w:cs="Times New Roman"/>
+                <w:noProof/>
+                <w:webHidden/>
+              </w:rPr>
+              <w:fldChar w:fldCharType="begin"/>
+            </w:r>
+            <w:r>
+              <w:rPr>
+                <w:rFonts w:ascii="Times New Roman" w:hAnsi="Times New Roman" w:cs="Times New Roman"/>
+                <w:noProof/>
+                <w:webHidden/>
+              </w:rPr>
+              <w:instrText xml:space="preserve"> PAGEREF _Toc23011872 \h </w:instrText>
+            </w:r>
+            <w:r>
+              <w:rPr>
+                <w:rFonts w:ascii="Times New Roman" w:hAnsi="Times New Roman" w:cs="Times New Roman"/>
+                <w:noProof/>
+                <w:webHidden/>
+              </w:rPr>
+            </w:r>
+            <w:r>
+              <w:rPr>
+                <w:rFonts w:ascii="Times New Roman" w:hAnsi="Times New Roman" w:cs="Times New Roman"/>
+                <w:noProof/>
+                <w:webHidden/>
+              </w:rPr>
+              <w:fldChar w:fldCharType="separate"/>
+            </w:r>
+            <w:r>
+              <w:rPr>
+                <w:rFonts w:ascii="Times New Roman" w:hAnsi="Times New Roman" w:cs="Times New Roman"/>
+                <w:noProof/>
+                <w:webHidden/>
+              </w:rPr>
+              <w:t>5</w:t>
+            </w:r>
+            <w:r>
+              <w:rPr>
+                <w:rFonts w:ascii="Times New Roman" w:hAnsi="Times New Roman" w:cs="Times New Roman"/>
+                <w:noProof/>
+                <w:webHidden/>
+              </w:rPr>
+              <w:fldChar w:fldCharType="end"/>
+            </w:r>
+          </w:hyperlink>
+        </w:p>
+        <w:p>
+          <w:pPr>
+            <w:pStyle w:val="TOC2"/>
+            <w:tabs>
+              <w:tab w:val="right" w:leader="dot" w:pos="9161"/>
+            </w:tabs>
+            <w:rPr>
+              <w:rFonts w:ascii="Times New Roman" w:eastAsiaTheme="minorEastAsia" w:hAnsi="Times New Roman" w:cs="Times New Roman"/>
+              <w:b w:val="0"/>
+              <w:bCs w:val="0"/>
+              <w:noProof/>
+              <w:color w:val="auto"/>
+              <w:sz w:val="24"/>
+              <w:szCs w:val="24"/>
+              <w:lang w:val="en-NZ" w:eastAsia="en-GB"/>
+            </w:rPr>
+          </w:pPr>
+          <w:hyperlink w:anchor="_Toc23011873" w:history="1">
+            <w:r>
+              <w:rPr>
+                <w:rStyle w:val="Hyperlink"/>
+                <w:rFonts w:ascii="Times New Roman" w:hAnsi="Times New Roman" w:cs="Times New Roman"/>
+                <w:noProof/>
+              </w:rPr>
+              <w:t>Using Audio Files</w:t>
+            </w:r>
+            <w:r>
+              <w:rPr>
+                <w:rFonts w:ascii="Times New Roman" w:hAnsi="Times New Roman" w:cs="Times New Roman"/>
+                <w:noProof/>
+                <w:webHidden/>
+              </w:rPr>
+              <w:tab/>
+            </w:r>
+            <w:r>
+              <w:rPr>
+                <w:rFonts w:ascii="Times New Roman" w:hAnsi="Times New Roman" w:cs="Times New Roman"/>
+                <w:noProof/>
+                <w:webHidden/>
+              </w:rPr>
+              <w:fldChar w:fldCharType="begin"/>
+            </w:r>
+            <w:r>
+              <w:rPr>
+                <w:rFonts w:ascii="Times New Roman" w:hAnsi="Times New Roman" w:cs="Times New Roman"/>
+                <w:noProof/>
+                <w:webHidden/>
+              </w:rPr>
+              <w:instrText xml:space="preserve"> PAGEREF _Toc23011873 \h </w:instrText>
+            </w:r>
+            <w:r>
+              <w:rPr>
+                <w:rFonts w:ascii="Times New Roman" w:hAnsi="Times New Roman" w:cs="Times New Roman"/>
+                <w:noProof/>
+                <w:webHidden/>
+              </w:rPr>
+            </w:r>
+            <w:r>
+              <w:rPr>
+                <w:rFonts w:ascii="Times New Roman" w:hAnsi="Times New Roman" w:cs="Times New Roman"/>
+                <w:noProof/>
+                <w:webHidden/>
+              </w:rPr>
+              <w:fldChar w:fldCharType="separate"/>
+            </w:r>
+            <w:r>
+              <w:rPr>
+                <w:rFonts w:ascii="Times New Roman" w:hAnsi="Times New Roman" w:cs="Times New Roman"/>
+                <w:noProof/>
+                <w:webHidden/>
+              </w:rPr>
+              <w:t>6</w:t>
+            </w:r>
+            <w:r>
+              <w:rPr>
+                <w:rFonts w:ascii="Times New Roman" w:hAnsi="Times New Roman" w:cs="Times New Roman"/>
+                <w:noProof/>
+                <w:webHidden/>
+              </w:rPr>
+              <w:fldChar w:fldCharType="end"/>
+            </w:r>
+          </w:hyperlink>
+        </w:p>
+        <w:p>
+          <w:pPr>
+            <w:pStyle w:val="TOC2"/>
+            <w:tabs>
+              <w:tab w:val="right" w:leader="dot" w:pos="9161"/>
+            </w:tabs>
+            <w:rPr>
+              <w:rFonts w:ascii="Times New Roman" w:eastAsiaTheme="minorEastAsia" w:hAnsi="Times New Roman" w:cs="Times New Roman"/>
+              <w:b w:val="0"/>
+              <w:bCs w:val="0"/>
+              <w:noProof/>
+              <w:color w:val="auto"/>
+              <w:sz w:val="24"/>
+              <w:szCs w:val="24"/>
+              <w:lang w:val="en-NZ" w:eastAsia="en-GB"/>
+            </w:rPr>
+          </w:pPr>
+          <w:hyperlink w:anchor="_Toc23011874" w:history="1">
+            <w:r>
+              <w:rPr>
+                <w:rStyle w:val="Hyperlink"/>
+                <w:rFonts w:ascii="Times New Roman" w:hAnsi="Times New Roman" w:cs="Times New Roman"/>
+                <w:noProof/>
+              </w:rPr>
+              <w:t>Adding Background Music</w:t>
+            </w:r>
+            <w:r>
+              <w:rPr>
+                <w:rFonts w:ascii="Times New Roman" w:hAnsi="Times New Roman" w:cs="Times New Roman"/>
+                <w:noProof/>
+                <w:webHidden/>
+              </w:rPr>
+              <w:tab/>
+            </w:r>
+            <w:r>
+              <w:rPr>
+                <w:rFonts w:ascii="Times New Roman" w:hAnsi="Times New Roman" w:cs="Times New Roman"/>
+                <w:noProof/>
+                <w:webHidden/>
+              </w:rPr>
+              <w:fldChar w:fldCharType="begin"/>
+            </w:r>
+            <w:r>
+              <w:rPr>
+                <w:rFonts w:ascii="Times New Roman" w:hAnsi="Times New Roman" w:cs="Times New Roman"/>
+                <w:noProof/>
+                <w:webHidden/>
+              </w:rPr>
+              <w:instrText xml:space="preserve"> PAGEREF _Toc23011874 \h </w:instrText>
+            </w:r>
+            <w:r>
+              <w:rPr>
+                <w:rFonts w:ascii="Times New Roman" w:hAnsi="Times New Roman" w:cs="Times New Roman"/>
+                <w:noProof/>
+                <w:webHidden/>
+              </w:rPr>
+            </w:r>
+            <w:r>
+              <w:rPr>
+                <w:rFonts w:ascii="Times New Roman" w:hAnsi="Times New Roman" w:cs="Times New Roman"/>
+                <w:noProof/>
+                <w:webHidden/>
+              </w:rPr>
+              <w:fldChar w:fldCharType="separate"/>
+            </w:r>
+            <w:r>
+              <w:rPr>
+                <w:rFonts w:ascii="Times New Roman" w:hAnsi="Times New Roman" w:cs="Times New Roman"/>
+                <w:noProof/>
+                <w:webHidden/>
+              </w:rPr>
+              <w:t>6</w:t>
+            </w:r>
+            <w:r>
+              <w:rPr>
+                <w:rFonts w:ascii="Times New Roman" w:hAnsi="Times New Roman" w:cs="Times New Roman"/>
+                <w:noProof/>
+                <w:webHidden/>
+              </w:rPr>
+              <w:fldChar w:fldCharType="end"/>
+            </w:r>
+          </w:hyperlink>
+        </w:p>
+        <w:p>
+          <w:pPr>
+            <w:pStyle w:val="TOC2"/>
+            <w:tabs>
+              <w:tab w:val="right" w:leader="dot" w:pos="9161"/>
+            </w:tabs>
+            <w:rPr>
+              <w:rFonts w:ascii="Times New Roman" w:eastAsiaTheme="minorEastAsia" w:hAnsi="Times New Roman" w:cs="Times New Roman"/>
+              <w:b w:val="0"/>
+              <w:bCs w:val="0"/>
+              <w:noProof/>
+              <w:color w:val="auto"/>
+              <w:sz w:val="24"/>
+              <w:szCs w:val="24"/>
+              <w:lang w:val="en-NZ" w:eastAsia="en-GB"/>
+            </w:rPr>
+          </w:pPr>
+          <w:hyperlink w:anchor="_Toc23011875" w:history="1">
+            <w:r>
+              <w:rPr>
+                <w:rStyle w:val="Hyperlink"/>
+                <w:rFonts w:ascii="Times New Roman" w:hAnsi="Times New Roman" w:cs="Times New Roman"/>
+                <w:noProof/>
+              </w:rPr>
+              <w:t>Selecting Images for creation</w:t>
+            </w:r>
+            <w:r>
+              <w:rPr>
+                <w:rFonts w:ascii="Times New Roman" w:hAnsi="Times New Roman" w:cs="Times New Roman"/>
+                <w:noProof/>
+                <w:webHidden/>
+              </w:rPr>
+              <w:tab/>
+            </w:r>
+            <w:r>
+              <w:rPr>
+                <w:rFonts w:ascii="Times New Roman" w:hAnsi="Times New Roman" w:cs="Times New Roman"/>
+                <w:noProof/>
+                <w:webHidden/>
+              </w:rPr>
+              <w:fldChar w:fldCharType="begin"/>
+            </w:r>
+            <w:r>
+              <w:rPr>
+                <w:rFonts w:ascii="Times New Roman" w:hAnsi="Times New Roman" w:cs="Times New Roman"/>
+                <w:noProof/>
+                <w:webHidden/>
+              </w:rPr>
+              <w:instrText xml:space="preserve"> PAGEREF _Toc23011875 \h </w:instrText>
+            </w:r>
+            <w:r>
+              <w:rPr>
+                <w:rFonts w:ascii="Times New Roman" w:hAnsi="Times New Roman" w:cs="Times New Roman"/>
+                <w:noProof/>
+                <w:webHidden/>
+              </w:rPr>
+            </w:r>
+            <w:r>
+              <w:rPr>
+                <w:rFonts w:ascii="Times New Roman" w:hAnsi="Times New Roman" w:cs="Times New Roman"/>
+                <w:noProof/>
+                <w:webHidden/>
+              </w:rPr>
+              <w:fldChar w:fldCharType="separate"/>
+            </w:r>
+            <w:r>
+              <w:rPr>
+                <w:rFonts w:ascii="Times New Roman" w:hAnsi="Times New Roman" w:cs="Times New Roman"/>
+                <w:noProof/>
+                <w:webHidden/>
+              </w:rPr>
+              <w:t>7</w:t>
             </w:r>
             <w:r>
               <w:rPr>
@@ -390,7 +856,7 @@
           <w:szCs w:val="40"/>
         </w:rPr>
       </w:pPr>
-      <w:bookmarkStart w:id="1" w:name="_Toc22902491"/>
+      <w:bookmarkStart w:id="2" w:name="_Toc23011869"/>
       <w:r>
         <w:rPr>
           <w:rFonts w:ascii="Times New Roman" w:hAnsi="Times New Roman" w:cs="Times New Roman"/>
@@ -400,7 +866,7 @@
         <w:lastRenderedPageBreak/>
         <w:t>First Time launch</w:t>
       </w:r>
-      <w:bookmarkEnd w:id="1"/>
+      <w:bookmarkEnd w:id="2"/>
     </w:p>
     <w:p>
       <w:pPr>
@@ -427,32 +893,24 @@
           <w:sz w:val="24"/>
           <w:szCs w:val="24"/>
         </w:rPr>
-        <w:t xml:space="preserve">Thank you for choosing VARpedia as your choice of </w:t>
-      </w:r>
-      <w:r>
+        <w:t>Thank you for choosing VARpedia as your choice of language learning tool. Before you launch, please be aware that this is only compatible with Unix/Linux operating systems and also requires the flickr4java API to function correctly.</w:t>
+      </w:r>
+    </w:p>
+    <w:p>
+      <w:pPr>
+        <w:jc w:val="both"/>
         <w:rPr>
           <w:rFonts w:ascii="Times New Roman" w:hAnsi="Times New Roman" w:cs="Times New Roman"/>
           <w:sz w:val="24"/>
           <w:szCs w:val="24"/>
         </w:rPr>
-        <w:t>language learning tool. Before you launch, please be aware that this is only compatible with Unix/Linux operating systems and also requires the flickr4java API to function correctly.</w:t>
-      </w:r>
-    </w:p>
-    <w:p>
-      <w:pPr>
-        <w:jc w:val="both"/>
+      </w:pPr>
+      <w:r>
         <w:rPr>
           <w:rFonts w:ascii="Times New Roman" w:hAnsi="Times New Roman" w:cs="Times New Roman"/>
           <w:sz w:val="24"/>
           <w:szCs w:val="24"/>
         </w:rPr>
-      </w:pPr>
-      <w:r>
-        <w:rPr>
-          <w:rFonts w:ascii="Times New Roman" w:hAnsi="Times New Roman" w:cs="Times New Roman"/>
-          <w:sz w:val="24"/>
-          <w:szCs w:val="24"/>
-        </w:rPr>
         <w:t xml:space="preserve">Furthermore, you will need to have the bash commands, espeak, ffmpeg, ffplay, ffprobe, mp3info, and lame to run this application correctly. </w:t>
       </w:r>
     </w:p>
@@ -479,6 +937,7 @@
           <w:szCs w:val="40"/>
         </w:rPr>
       </w:pPr>
+      <w:bookmarkStart w:id="3" w:name="_Toc23011870"/>
       <w:r>
         <w:rPr>
           <w:rFonts w:ascii="Times New Roman" w:hAnsi="Times New Roman" w:cs="Times New Roman"/>
@@ -488,6 +947,7 @@
         <w:lastRenderedPageBreak/>
         <w:t>Main menu</w:t>
       </w:r>
+      <w:bookmarkEnd w:id="3"/>
     </w:p>
     <w:p>
       <w:pPr>
@@ -509,7 +969,7 @@
           <w:noProof/>
         </w:rPr>
         <w:drawing>
-          <wp:inline distT="0" distB="0" distL="0" distR="0">
+          <wp:inline distT="0" distB="0" distL="0" distR="0" wp14:anchorId="066B51F0" wp14:editId="5E3326CC">
             <wp:extent cx="5823585" cy="4375150"/>
             <wp:effectExtent l="0" t="0" r="5715" b="6350"/>
             <wp:docPr id="2" name="Picture 2"/>
@@ -616,15 +1076,7 @@
           <w:sz w:val="20"/>
           <w:szCs w:val="20"/>
         </w:rPr>
-        <w:t xml:space="preserve"> : Main Menu</w:t>
-      </w:r>
-      <w:r>
-        <w:rPr>
-          <w:rFonts w:ascii="Times New Roman" w:hAnsi="Times New Roman" w:cs="Times New Roman"/>
-          <w:sz w:val="20"/>
-          <w:szCs w:val="20"/>
-        </w:rPr>
-        <w:t xml:space="preserve"> Scene</w:t>
+        <w:t xml:space="preserve"> : Main Menu Scene</w:t>
       </w:r>
     </w:p>
     <w:p>
@@ -739,7 +1191,7 @@
                 <w:szCs w:val="24"/>
               </w:rPr>
               <w:drawing>
-                <wp:inline distT="0" distB="0" distL="0" distR="0" wp14:anchorId="1D0B948A" wp14:editId="604E41C8">
+                <wp:inline distT="0" distB="0" distL="0" distR="0" wp14:anchorId="6B644C4E" wp14:editId="01D03145">
                   <wp:extent cx="2162473" cy="1040130"/>
                   <wp:effectExtent l="0" t="0" r="0" b="1270"/>
                   <wp:docPr id="3" name="Picture 3"/>
@@ -828,7 +1280,7 @@
                 <w:szCs w:val="24"/>
               </w:rPr>
               <w:drawing>
-                <wp:inline distT="0" distB="0" distL="0" distR="0">
+                <wp:inline distT="0" distB="0" distL="0" distR="0" wp14:anchorId="2AFECAF5" wp14:editId="0BBCD6E7">
                   <wp:extent cx="2171700" cy="1040758"/>
                   <wp:effectExtent l="0" t="0" r="0" b="1270"/>
                   <wp:docPr id="4" name="Picture 4"/>
@@ -929,6 +1381,7 @@
           <w:szCs w:val="40"/>
         </w:rPr>
       </w:pPr>
+      <w:bookmarkStart w:id="4" w:name="_Toc23011871"/>
       <w:r>
         <w:rPr>
           <w:rFonts w:ascii="Times New Roman" w:hAnsi="Times New Roman" w:cs="Times New Roman"/>
@@ -938,6 +1391,7 @@
         <w:lastRenderedPageBreak/>
         <w:t>Create a creation</w:t>
       </w:r>
+      <w:bookmarkEnd w:id="4"/>
     </w:p>
     <w:p>
       <w:pPr>
@@ -960,7 +1414,7 @@
           <w:noProof/>
         </w:rPr>
         <w:drawing>
-          <wp:inline distT="0" distB="0" distL="0" distR="0">
+          <wp:inline distT="0" distB="0" distL="0" distR="0" wp14:anchorId="668D0161" wp14:editId="4A7ADF8C">
             <wp:extent cx="4146086" cy="3103123"/>
             <wp:effectExtent l="0" t="0" r="0" b="0"/>
             <wp:docPr id="9" name="Picture 9"/>
@@ -1026,14 +1480,28 @@
         <w:jc w:val="center"/>
         <w:rPr>
           <w:rFonts w:ascii="Times New Roman" w:hAnsi="Times New Roman" w:cs="Times New Roman"/>
-        </w:rPr>
-      </w:pPr>
-      <w:r>
-        <w:rPr>
-          <w:rFonts w:ascii="Times New Roman" w:hAnsi="Times New Roman" w:cs="Times New Roman"/>
+          <w:sz w:val="22"/>
+          <w:szCs w:val="22"/>
+        </w:rPr>
+      </w:pPr>
+      <w:r>
+        <w:rPr>
+          <w:rFonts w:ascii="Times New Roman" w:hAnsi="Times New Roman" w:cs="Times New Roman"/>
+          <w:sz w:val="22"/>
+          <w:szCs w:val="22"/>
         </w:rPr>
         <w:t xml:space="preserve">Changing to the create a creation scene, the user can enter in an English word into the search bar at the top. Once they have the term they want, they can push the search button. The search button will find information of the topic and show the result in the text area below. </w:t>
       </w:r>
+    </w:p>
+    <w:p>
+      <w:pPr>
+        <w:jc w:val="center"/>
+        <w:rPr>
+          <w:rFonts w:ascii="Times New Roman" w:hAnsi="Times New Roman" w:cs="Times New Roman"/>
+          <w:sz w:val="22"/>
+          <w:szCs w:val="22"/>
+        </w:rPr>
+      </w:pPr>
     </w:p>
     <w:p>
       <w:pPr>
@@ -1049,7 +1517,7 @@
           <w:noProof/>
         </w:rPr>
         <w:drawing>
-          <wp:inline distT="0" distB="0" distL="0" distR="0">
+          <wp:inline distT="0" distB="0" distL="0" distR="0" wp14:anchorId="66DEDA9E" wp14:editId="0E75DAA9">
             <wp:extent cx="3949065" cy="2295414"/>
             <wp:effectExtent l="0" t="0" r="635" b="3810"/>
             <wp:docPr id="13" name="Picture 13"/>
@@ -1194,7 +1662,7 @@
         </w:rPr>
         <w:lastRenderedPageBreak/>
         <w:drawing>
-          <wp:inline distT="0" distB="0" distL="0" distR="0">
+          <wp:inline distT="0" distB="0" distL="0" distR="0" wp14:anchorId="5A523127" wp14:editId="1E348202">
             <wp:extent cx="3939386" cy="2285730"/>
             <wp:effectExtent l="0" t="0" r="0" b="635"/>
             <wp:docPr id="11" name="Picture 11"/>
@@ -1272,6 +1740,7 @@
           <w:szCs w:val="48"/>
         </w:rPr>
       </w:pPr>
+      <w:bookmarkStart w:id="5" w:name="_Toc23011872"/>
       <w:r>
         <w:rPr>
           <w:rFonts w:ascii="Times New Roman" w:hAnsi="Times New Roman" w:cs="Times New Roman"/>
@@ -1280,25 +1749,24 @@
         </w:rPr>
         <w:t>Adding Audio Files</w:t>
       </w:r>
+      <w:bookmarkEnd w:id="5"/>
     </w:p>
     <w:p>
       <w:pPr>
         <w:jc w:val="center"/>
         <w:rPr>
           <w:rFonts w:ascii="Times New Roman" w:hAnsi="Times New Roman" w:cs="Times New Roman"/>
-        </w:rPr>
-      </w:pPr>
-      <w:r>
-        <w:rPr>
-          <w:rFonts w:ascii="Times New Roman" w:hAnsi="Times New Roman" w:cs="Times New Roman"/>
-        </w:rPr>
-        <w:t>After selecting a chunk of text (below 30 words), the user can adjust the speed and change the type of speaker between male and female. Once settings have been changed, the user can choose to preview the text, or save the audio file.</w:t>
-      </w:r>
-      <w:r>
-        <w:rPr>
-          <w:rFonts w:ascii="Times New Roman" w:hAnsi="Times New Roman" w:cs="Times New Roman"/>
-        </w:rPr>
-        <w:t xml:space="preserve"> If the user saves the audio file, it appears in the audio file list (Figure 2.6)</w:t>
+          <w:sz w:val="24"/>
+          <w:szCs w:val="24"/>
+        </w:rPr>
+      </w:pPr>
+      <w:r>
+        <w:rPr>
+          <w:rFonts w:ascii="Times New Roman" w:hAnsi="Times New Roman" w:cs="Times New Roman"/>
+          <w:sz w:val="24"/>
+          <w:szCs w:val="24"/>
+        </w:rPr>
+        <w:t>After selecting a chunk of text (below 30 words), the user can adjust the speed and change the type of speaker between male and female. Once settings have been changed, the user can choose to preview the text, or save the audio file. If the user saves the audio file, it appears in the audio file list (Figure 2.6)</w:t>
       </w:r>
     </w:p>
     <w:tbl>
@@ -1337,7 +1805,7 @@
                 <w:noProof/>
               </w:rPr>
               <w:drawing>
-                <wp:inline distT="0" distB="0" distL="0" distR="0">
+                <wp:inline distT="0" distB="0" distL="0" distR="0" wp14:anchorId="5F6C3C39" wp14:editId="564F4B12">
                   <wp:extent cx="4027251" cy="590382"/>
                   <wp:effectExtent l="0" t="0" r="0" b="0"/>
                   <wp:docPr id="17" name="Picture 17"/>
@@ -1424,7 +1892,7 @@
                 <w:noProof/>
               </w:rPr>
               <w:drawing>
-                <wp:inline distT="0" distB="0" distL="0" distR="0" wp14:anchorId="4C064F0A" wp14:editId="29132234">
+                <wp:inline distT="0" distB="0" distL="0" distR="0" wp14:anchorId="3AFFCEC0" wp14:editId="02AB7418">
                   <wp:extent cx="622152" cy="685384"/>
                   <wp:effectExtent l="0" t="0" r="635" b="635"/>
                   <wp:docPr id="15" name="Picture 15"/>
@@ -1517,7 +1985,7 @@
                 <w:noProof/>
               </w:rPr>
               <w:drawing>
-                <wp:inline distT="0" distB="0" distL="0" distR="0" wp14:anchorId="436A8361" wp14:editId="683EE791">
+                <wp:inline distT="0" distB="0" distL="0" distR="0" wp14:anchorId="0691761E" wp14:editId="156D15A0">
                   <wp:extent cx="602615" cy="675438"/>
                   <wp:effectExtent l="0" t="0" r="0" b="0"/>
                   <wp:docPr id="16" name="Picture 16"/>
@@ -1591,14 +2059,6 @@
     <w:p>
       <w:pPr>
         <w:keepNext/>
-        <w:rPr>
-          <w:rFonts w:ascii="Times New Roman" w:hAnsi="Times New Roman" w:cs="Times New Roman"/>
-        </w:rPr>
-      </w:pPr>
-    </w:p>
-    <w:p>
-      <w:pPr>
-        <w:keepNext/>
         <w:jc w:val="center"/>
         <w:rPr>
           <w:rFonts w:ascii="Times New Roman" w:hAnsi="Times New Roman" w:cs="Times New Roman"/>
@@ -1610,9 +2070,9 @@
           <w:noProof/>
         </w:rPr>
         <w:drawing>
-          <wp:inline distT="0" distB="0" distL="0" distR="0">
-            <wp:extent cx="1556425" cy="2620080"/>
-            <wp:effectExtent l="0" t="0" r="5715" b="0"/>
+          <wp:inline distT="0" distB="0" distL="0" distR="0" wp14:anchorId="14E3527E" wp14:editId="6FE058EA">
+            <wp:extent cx="1371600" cy="2308947"/>
+            <wp:effectExtent l="0" t="0" r="0" b="2540"/>
             <wp:docPr id="14" name="Picture 14"/>
             <wp:cNvGraphicFramePr>
               <a:graphicFrameLocks xmlns:a="http://schemas.openxmlformats.org/drawingml/2006/main" noChangeAspect="1"/>
@@ -1638,7 +2098,7 @@
                   <pic:spPr bwMode="auto">
                     <a:xfrm>
                       <a:off x="0" y="0"/>
-                      <a:ext cx="1567711" cy="2639080"/>
+                      <a:ext cx="1386037" cy="2333250"/>
                     </a:xfrm>
                     <a:prstGeom prst="rect">
                       <a:avLst/>
@@ -1676,31 +2136,7 @@
           <w:sz w:val="20"/>
           <w:szCs w:val="20"/>
         </w:rPr>
-        <w:t xml:space="preserve">Figure </w:t>
-      </w:r>
-      <w:r>
-        <w:rPr>
-          <w:rFonts w:ascii="Times New Roman" w:hAnsi="Times New Roman" w:cs="Times New Roman"/>
-          <w:sz w:val="20"/>
-          <w:szCs w:val="20"/>
-        </w:rPr>
-        <w:fldChar w:fldCharType="begin"/>
-      </w:r>
-      <w:r>
-        <w:rPr>
-          <w:rFonts w:ascii="Times New Roman" w:hAnsi="Times New Roman" w:cs="Times New Roman"/>
-          <w:sz w:val="20"/>
-          <w:szCs w:val="20"/>
-        </w:rPr>
-        <w:instrText xml:space="preserve"> SEQ Figure \* ARABIC </w:instrText>
-      </w:r>
-      <w:r>
-        <w:rPr>
-          <w:rFonts w:ascii="Times New Roman" w:hAnsi="Times New Roman" w:cs="Times New Roman"/>
-          <w:sz w:val="20"/>
-          <w:szCs w:val="20"/>
-        </w:rPr>
-        <w:fldChar w:fldCharType="separate"/>
+        <w:t xml:space="preserve">Figure 2.6: Audio file </w:t>
       </w:r>
       <w:r>
         <w:rPr>
@@ -1709,23 +2145,976 @@
           <w:sz w:val="20"/>
           <w:szCs w:val="20"/>
         </w:rPr>
-        <w:t>3</w:t>
-      </w:r>
-      <w:r>
+        <w:t>list</w:t>
+      </w:r>
+    </w:p>
+    <w:p>
+      <w:pPr>
+        <w:pStyle w:val="Heading2"/>
+        <w:jc w:val="center"/>
+        <w:rPr>
+          <w:rFonts w:ascii="Times New Roman" w:hAnsi="Times New Roman" w:cs="Times New Roman"/>
+          <w:sz w:val="44"/>
+          <w:szCs w:val="44"/>
+        </w:rPr>
+      </w:pPr>
+      <w:bookmarkStart w:id="6" w:name="_Toc23011873"/>
+      <w:r>
+        <w:rPr>
+          <w:rFonts w:ascii="Times New Roman" w:hAnsi="Times New Roman" w:cs="Times New Roman"/>
+          <w:sz w:val="44"/>
+          <w:szCs w:val="44"/>
+        </w:rPr>
+        <w:lastRenderedPageBreak/>
+        <w:t>Using Audio Files</w:t>
+      </w:r>
+      <w:bookmarkEnd w:id="6"/>
+    </w:p>
+    <w:p>
+      <w:pPr>
+        <w:jc w:val="both"/>
+        <w:rPr>
+          <w:rFonts w:ascii="Times New Roman" w:hAnsi="Times New Roman" w:cs="Times New Roman"/>
+        </w:rPr>
+      </w:pPr>
+      <w:r>
+        <w:rPr>
+          <w:rFonts w:ascii="Times New Roman" w:hAnsi="Times New Roman" w:cs="Times New Roman"/>
+          <w:sz w:val="24"/>
+          <w:szCs w:val="24"/>
+        </w:rPr>
+        <w:t>The user can choose to play or remove an existing audio file. To do this, the user must select an audio file and has the option to:</w:t>
+      </w:r>
+      <w:r>
+        <w:rPr>
+          <w:rFonts w:ascii="Times New Roman" w:hAnsi="Times New Roman" w:cs="Times New Roman"/>
+        </w:rPr>
+        <w:t xml:space="preserve"> </w:t>
+      </w:r>
+    </w:p>
+    <w:tbl>
+      <w:tblPr>
+        <w:tblStyle w:val="TableGrid"/>
+        <w:tblW w:w="0" w:type="auto"/>
+        <w:jc w:val="center"/>
+        <w:tblBorders>
+          <w:top w:val="none" w:sz="0" w:space="0" w:color="auto"/>
+          <w:left w:val="none" w:sz="0" w:space="0" w:color="auto"/>
+          <w:bottom w:val="none" w:sz="0" w:space="0" w:color="auto"/>
+          <w:right w:val="none" w:sz="0" w:space="0" w:color="auto"/>
+          <w:insideH w:val="none" w:sz="0" w:space="0" w:color="auto"/>
+          <w:insideV w:val="none" w:sz="0" w:space="0" w:color="auto"/>
+        </w:tblBorders>
+        <w:tblLook w:val="04A0" w:firstRow="1" w:lastRow="0" w:firstColumn="1" w:lastColumn="0" w:noHBand="0" w:noVBand="1"/>
+      </w:tblPr>
+      <w:tblGrid>
+        <w:gridCol w:w="2290"/>
+        <w:gridCol w:w="2290"/>
+        <w:gridCol w:w="2290"/>
+        <w:gridCol w:w="2291"/>
+      </w:tblGrid>
+      <w:tr>
+        <w:trPr>
+          <w:trHeight w:val="1192"/>
+          <w:jc w:val="center"/>
+        </w:trPr>
+        <w:tc>
+          <w:tcPr>
+            <w:tcW w:w="2290" w:type="dxa"/>
+          </w:tcPr>
+          <w:p>
+            <w:pPr>
+              <w:keepNext/>
+              <w:jc w:val="center"/>
+              <w:rPr>
+                <w:rFonts w:ascii="Times New Roman" w:hAnsi="Times New Roman" w:cs="Times New Roman"/>
+              </w:rPr>
+            </w:pPr>
+            <w:r>
+              <w:rPr>
+                <w:rFonts w:ascii="Times New Roman" w:hAnsi="Times New Roman" w:cs="Times New Roman"/>
+                <w:noProof/>
+              </w:rPr>
+              <w:drawing>
+                <wp:inline distT="0" distB="0" distL="0" distR="0" wp14:anchorId="0CC006DA" wp14:editId="3DD3A267">
+                  <wp:extent cx="635000" cy="647700"/>
+                  <wp:effectExtent l="0" t="0" r="0" b="0"/>
+                  <wp:docPr id="19" name="Picture 19"/>
+                  <wp:cNvGraphicFramePr>
+                    <a:graphicFrameLocks xmlns:a="http://schemas.openxmlformats.org/drawingml/2006/main" noChangeAspect="1"/>
+                  </wp:cNvGraphicFramePr>
+                  <a:graphic xmlns:a="http://schemas.openxmlformats.org/drawingml/2006/main">
+                    <a:graphicData uri="http://schemas.openxmlformats.org/drawingml/2006/picture">
+                      <pic:pic xmlns:pic="http://schemas.openxmlformats.org/drawingml/2006/picture">
+                        <pic:nvPicPr>
+                          <pic:cNvPr id="19" name="Play Audio.png"/>
+                          <pic:cNvPicPr/>
+                        </pic:nvPicPr>
+                        <pic:blipFill>
+                          <a:blip r:embed="rId19">
+                            <a:extLst>
+                              <a:ext uri="{28A0092B-C50C-407E-A947-70E740481C1C}">
+                                <a14:useLocalDpi xmlns:a14="http://schemas.microsoft.com/office/drawing/2010/main" val="0"/>
+                              </a:ext>
+                            </a:extLst>
+                          </a:blip>
+                          <a:stretch>
+                            <a:fillRect/>
+                          </a:stretch>
+                        </pic:blipFill>
+                        <pic:spPr>
+                          <a:xfrm>
+                            <a:off x="0" y="0"/>
+                            <a:ext cx="635000" cy="647700"/>
+                          </a:xfrm>
+                          <a:prstGeom prst="rect">
+                            <a:avLst/>
+                          </a:prstGeom>
+                        </pic:spPr>
+                      </pic:pic>
+                    </a:graphicData>
+                  </a:graphic>
+                </wp:inline>
+              </w:drawing>
+            </w:r>
+          </w:p>
+          <w:p>
+            <w:pPr>
+              <w:pStyle w:val="Caption"/>
+              <w:jc w:val="center"/>
+              <w:rPr>
+                <w:rFonts w:ascii="Times New Roman" w:hAnsi="Times New Roman" w:cs="Times New Roman"/>
+              </w:rPr>
+            </w:pPr>
+            <w:r>
+              <w:rPr>
+                <w:rFonts w:ascii="Times New Roman" w:hAnsi="Times New Roman" w:cs="Times New Roman"/>
+                <w:sz w:val="20"/>
+                <w:szCs w:val="20"/>
+              </w:rPr>
+              <w:t>Figure 2.7: Play existing audio</w:t>
+            </w:r>
+          </w:p>
+        </w:tc>
+        <w:tc>
+          <w:tcPr>
+            <w:tcW w:w="2290" w:type="dxa"/>
+          </w:tcPr>
+          <w:p>
+            <w:pPr>
+              <w:keepNext/>
+              <w:jc w:val="center"/>
+              <w:rPr>
+                <w:rFonts w:ascii="Times New Roman" w:hAnsi="Times New Roman" w:cs="Times New Roman"/>
+              </w:rPr>
+            </w:pPr>
+            <w:r>
+              <w:rPr>
+                <w:rFonts w:ascii="Times New Roman" w:hAnsi="Times New Roman" w:cs="Times New Roman"/>
+                <w:noProof/>
+              </w:rPr>
+              <w:drawing>
+                <wp:inline distT="0" distB="0" distL="0" distR="0" wp14:anchorId="7B0A0EA6" wp14:editId="4BE0F036">
+                  <wp:extent cx="647700" cy="660400"/>
+                  <wp:effectExtent l="0" t="0" r="0" b="0"/>
+                  <wp:docPr id="20" name="Picture 20"/>
+                  <wp:cNvGraphicFramePr>
+                    <a:graphicFrameLocks xmlns:a="http://schemas.openxmlformats.org/drawingml/2006/main" noChangeAspect="1"/>
+                  </wp:cNvGraphicFramePr>
+                  <a:graphic xmlns:a="http://schemas.openxmlformats.org/drawingml/2006/main">
+                    <a:graphicData uri="http://schemas.openxmlformats.org/drawingml/2006/picture">
+                      <pic:pic xmlns:pic="http://schemas.openxmlformats.org/drawingml/2006/picture">
+                        <pic:nvPicPr>
+                          <pic:cNvPr id="20" name="Move Audio up.png"/>
+                          <pic:cNvPicPr/>
+                        </pic:nvPicPr>
+                        <pic:blipFill>
+                          <a:blip r:embed="rId20">
+                            <a:extLst>
+                              <a:ext uri="{28A0092B-C50C-407E-A947-70E740481C1C}">
+                                <a14:useLocalDpi xmlns:a14="http://schemas.microsoft.com/office/drawing/2010/main" val="0"/>
+                              </a:ext>
+                            </a:extLst>
+                          </a:blip>
+                          <a:stretch>
+                            <a:fillRect/>
+                          </a:stretch>
+                        </pic:blipFill>
+                        <pic:spPr>
+                          <a:xfrm>
+                            <a:off x="0" y="0"/>
+                            <a:ext cx="647700" cy="660400"/>
+                          </a:xfrm>
+                          <a:prstGeom prst="rect">
+                            <a:avLst/>
+                          </a:prstGeom>
+                        </pic:spPr>
+                      </pic:pic>
+                    </a:graphicData>
+                  </a:graphic>
+                </wp:inline>
+              </w:drawing>
+            </w:r>
+          </w:p>
+          <w:p>
+            <w:pPr>
+              <w:pStyle w:val="Caption"/>
+              <w:jc w:val="center"/>
+              <w:rPr>
+                <w:rFonts w:ascii="Times New Roman" w:hAnsi="Times New Roman" w:cs="Times New Roman"/>
+              </w:rPr>
+            </w:pPr>
+            <w:r>
+              <w:rPr>
+                <w:rFonts w:ascii="Times New Roman" w:hAnsi="Times New Roman" w:cs="Times New Roman"/>
+                <w:sz w:val="20"/>
+                <w:szCs w:val="20"/>
+              </w:rPr>
+              <w:t>Figure 2.8: Move audio up</w:t>
+            </w:r>
+          </w:p>
+        </w:tc>
+        <w:tc>
+          <w:tcPr>
+            <w:tcW w:w="2290" w:type="dxa"/>
+          </w:tcPr>
+          <w:p>
+            <w:pPr>
+              <w:keepNext/>
+              <w:jc w:val="center"/>
+              <w:rPr>
+                <w:rFonts w:ascii="Times New Roman" w:hAnsi="Times New Roman" w:cs="Times New Roman"/>
+              </w:rPr>
+            </w:pPr>
+            <w:r>
+              <w:rPr>
+                <w:rFonts w:ascii="Times New Roman" w:hAnsi="Times New Roman" w:cs="Times New Roman"/>
+                <w:noProof/>
+              </w:rPr>
+              <w:drawing>
+                <wp:inline distT="0" distB="0" distL="0" distR="0" wp14:anchorId="0F6C35D7" wp14:editId="455A3400">
+                  <wp:extent cx="647700" cy="647700"/>
+                  <wp:effectExtent l="0" t="0" r="0" b="0"/>
+                  <wp:docPr id="21" name="Picture 21"/>
+                  <wp:cNvGraphicFramePr>
+                    <a:graphicFrameLocks xmlns:a="http://schemas.openxmlformats.org/drawingml/2006/main" noChangeAspect="1"/>
+                  </wp:cNvGraphicFramePr>
+                  <a:graphic xmlns:a="http://schemas.openxmlformats.org/drawingml/2006/main">
+                    <a:graphicData uri="http://schemas.openxmlformats.org/drawingml/2006/picture">
+                      <pic:pic xmlns:pic="http://schemas.openxmlformats.org/drawingml/2006/picture">
+                        <pic:nvPicPr>
+                          <pic:cNvPr id="21" name="Move Audio down.png"/>
+                          <pic:cNvPicPr/>
+                        </pic:nvPicPr>
+                        <pic:blipFill>
+                          <a:blip r:embed="rId21">
+                            <a:extLst>
+                              <a:ext uri="{28A0092B-C50C-407E-A947-70E740481C1C}">
+                                <a14:useLocalDpi xmlns:a14="http://schemas.microsoft.com/office/drawing/2010/main" val="0"/>
+                              </a:ext>
+                            </a:extLst>
+                          </a:blip>
+                          <a:stretch>
+                            <a:fillRect/>
+                          </a:stretch>
+                        </pic:blipFill>
+                        <pic:spPr>
+                          <a:xfrm>
+                            <a:off x="0" y="0"/>
+                            <a:ext cx="647700" cy="647700"/>
+                          </a:xfrm>
+                          <a:prstGeom prst="rect">
+                            <a:avLst/>
+                          </a:prstGeom>
+                        </pic:spPr>
+                      </pic:pic>
+                    </a:graphicData>
+                  </a:graphic>
+                </wp:inline>
+              </w:drawing>
+            </w:r>
+          </w:p>
+          <w:p>
+            <w:pPr>
+              <w:pStyle w:val="Caption"/>
+              <w:jc w:val="center"/>
+              <w:rPr>
+                <w:rFonts w:ascii="Times New Roman" w:hAnsi="Times New Roman" w:cs="Times New Roman"/>
+              </w:rPr>
+            </w:pPr>
+            <w:r>
+              <w:rPr>
+                <w:rFonts w:ascii="Times New Roman" w:hAnsi="Times New Roman" w:cs="Times New Roman"/>
+                <w:sz w:val="20"/>
+                <w:szCs w:val="20"/>
+              </w:rPr>
+              <w:t>Figure 2.9: Move audio down</w:t>
+            </w:r>
+          </w:p>
+        </w:tc>
+        <w:tc>
+          <w:tcPr>
+            <w:tcW w:w="2291" w:type="dxa"/>
+          </w:tcPr>
+          <w:p>
+            <w:pPr>
+              <w:keepNext/>
+              <w:jc w:val="center"/>
+              <w:rPr>
+                <w:rFonts w:ascii="Times New Roman" w:hAnsi="Times New Roman" w:cs="Times New Roman"/>
+              </w:rPr>
+            </w:pPr>
+            <w:r>
+              <w:rPr>
+                <w:rFonts w:ascii="Times New Roman" w:hAnsi="Times New Roman" w:cs="Times New Roman"/>
+                <w:noProof/>
+              </w:rPr>
+              <w:drawing>
+                <wp:inline distT="0" distB="0" distL="0" distR="0" wp14:anchorId="3089B500" wp14:editId="2DF1820A">
+                  <wp:extent cx="660400" cy="647700"/>
+                  <wp:effectExtent l="0" t="0" r="0" b="0"/>
+                  <wp:docPr id="22" name="Picture 22"/>
+                  <wp:cNvGraphicFramePr>
+                    <a:graphicFrameLocks xmlns:a="http://schemas.openxmlformats.org/drawingml/2006/main" noChangeAspect="1"/>
+                  </wp:cNvGraphicFramePr>
+                  <a:graphic xmlns:a="http://schemas.openxmlformats.org/drawingml/2006/main">
+                    <a:graphicData uri="http://schemas.openxmlformats.org/drawingml/2006/picture">
+                      <pic:pic xmlns:pic="http://schemas.openxmlformats.org/drawingml/2006/picture">
+                        <pic:nvPicPr>
+                          <pic:cNvPr id="22" name="Delete Audio.png"/>
+                          <pic:cNvPicPr/>
+                        </pic:nvPicPr>
+                        <pic:blipFill>
+                          <a:blip r:embed="rId22">
+                            <a:extLst>
+                              <a:ext uri="{28A0092B-C50C-407E-A947-70E740481C1C}">
+                                <a14:useLocalDpi xmlns:a14="http://schemas.microsoft.com/office/drawing/2010/main" val="0"/>
+                              </a:ext>
+                            </a:extLst>
+                          </a:blip>
+                          <a:stretch>
+                            <a:fillRect/>
+                          </a:stretch>
+                        </pic:blipFill>
+                        <pic:spPr>
+                          <a:xfrm>
+                            <a:off x="0" y="0"/>
+                            <a:ext cx="660400" cy="647700"/>
+                          </a:xfrm>
+                          <a:prstGeom prst="rect">
+                            <a:avLst/>
+                          </a:prstGeom>
+                        </pic:spPr>
+                      </pic:pic>
+                    </a:graphicData>
+                  </a:graphic>
+                </wp:inline>
+              </w:drawing>
+            </w:r>
+          </w:p>
+          <w:p>
+            <w:pPr>
+              <w:pStyle w:val="Caption"/>
+              <w:jc w:val="center"/>
+              <w:rPr>
+                <w:rFonts w:ascii="Times New Roman" w:hAnsi="Times New Roman" w:cs="Times New Roman"/>
+              </w:rPr>
+            </w:pPr>
+            <w:r>
+              <w:rPr>
+                <w:rFonts w:ascii="Times New Roman" w:hAnsi="Times New Roman" w:cs="Times New Roman"/>
+                <w:sz w:val="20"/>
+                <w:szCs w:val="20"/>
+              </w:rPr>
+              <w:t>Figure 2.10: Delete existing audio</w:t>
+            </w:r>
+          </w:p>
+        </w:tc>
+      </w:tr>
+    </w:tbl>
+    <w:p>
+      <w:pPr>
+        <w:rPr>
+          <w:rFonts w:ascii="Times New Roman" w:hAnsi="Times New Roman" w:cs="Times New Roman"/>
+        </w:rPr>
+      </w:pPr>
+    </w:p>
+    <w:p>
+      <w:pPr>
+        <w:pStyle w:val="Heading2"/>
+        <w:jc w:val="center"/>
+        <w:rPr>
+          <w:rFonts w:ascii="Times New Roman" w:hAnsi="Times New Roman" w:cs="Times New Roman"/>
+          <w:sz w:val="44"/>
+          <w:szCs w:val="44"/>
+        </w:rPr>
+      </w:pPr>
+      <w:bookmarkStart w:id="7" w:name="_Toc23011874"/>
+      <w:r>
+        <w:rPr>
+          <w:rFonts w:ascii="Times New Roman" w:hAnsi="Times New Roman" w:cs="Times New Roman"/>
+          <w:sz w:val="44"/>
+          <w:szCs w:val="44"/>
+        </w:rPr>
+        <w:t>Adding Background Music</w:t>
+      </w:r>
+      <w:bookmarkEnd w:id="7"/>
+    </w:p>
+    <w:p>
+      <w:pPr>
+        <w:jc w:val="both"/>
+        <w:rPr>
+          <w:rFonts w:ascii="Times New Roman" w:hAnsi="Times New Roman" w:cs="Times New Roman"/>
+          <w:sz w:val="24"/>
+          <w:szCs w:val="24"/>
+        </w:rPr>
+      </w:pPr>
+      <w:r>
+        <w:rPr>
+          <w:rFonts w:ascii="Times New Roman" w:hAnsi="Times New Roman" w:cs="Times New Roman"/>
+          <w:sz w:val="24"/>
+          <w:szCs w:val="24"/>
+        </w:rPr>
+        <w:t>The user can then add background music to the creation by clicking on the drop-down bar below the audio files list. The user has an option between upbeat and on_fire. This will add the music to the creation.</w:t>
+      </w:r>
+    </w:p>
+    <w:p>
+      <w:pPr>
+        <w:keepNext/>
+        <w:jc w:val="center"/>
+        <w:rPr>
+          <w:rFonts w:ascii="Times New Roman" w:hAnsi="Times New Roman" w:cs="Times New Roman"/>
+        </w:rPr>
+      </w:pPr>
+      <w:r>
+        <w:rPr>
+          <w:rFonts w:ascii="Times New Roman" w:hAnsi="Times New Roman" w:cs="Times New Roman"/>
+          <w:noProof/>
+        </w:rPr>
+        <w:drawing>
+          <wp:inline distT="0" distB="0" distL="0" distR="0" wp14:anchorId="25168696" wp14:editId="6C35F0DF">
+            <wp:extent cx="1799617" cy="3443592"/>
+            <wp:effectExtent l="0" t="0" r="3810" b="0"/>
+            <wp:docPr id="18" name="Picture 18"/>
+            <wp:cNvGraphicFramePr>
+              <a:graphicFrameLocks xmlns:a="http://schemas.openxmlformats.org/drawingml/2006/main" noChangeAspect="1"/>
+            </wp:cNvGraphicFramePr>
+            <a:graphic xmlns:a="http://schemas.openxmlformats.org/drawingml/2006/main">
+              <a:graphicData uri="http://schemas.openxmlformats.org/drawingml/2006/picture">
+                <pic:pic xmlns:pic="http://schemas.openxmlformats.org/drawingml/2006/picture">
+                  <pic:nvPicPr>
+                    <pic:cNvPr id="18" name="Audio showing background music.png"/>
+                    <pic:cNvPicPr/>
+                  </pic:nvPicPr>
+                  <pic:blipFill rotWithShape="1">
+                    <a:blip r:embed="rId23">
+                      <a:extLst>
+                        <a:ext uri="{28A0092B-C50C-407E-A947-70E740481C1C}">
+                          <a14:useLocalDpi xmlns:a14="http://schemas.microsoft.com/office/drawing/2010/main" val="0"/>
+                        </a:ext>
+                      </a:extLst>
+                    </a:blip>
+                    <a:srcRect l="68159" t="13873" r="924" b="6889"/>
+                    <a:stretch/>
+                  </pic:blipFill>
+                  <pic:spPr bwMode="auto">
+                    <a:xfrm>
+                      <a:off x="0" y="0"/>
+                      <a:ext cx="1800446" cy="3445178"/>
+                    </a:xfrm>
+                    <a:prstGeom prst="rect">
+                      <a:avLst/>
+                    </a:prstGeom>
+                    <a:ln>
+                      <a:noFill/>
+                    </a:ln>
+                    <a:extLst>
+                      <a:ext uri="{53640926-AAD7-44D8-BBD7-CCE9431645EC}">
+                        <a14:shadowObscured xmlns:a14="http://schemas.microsoft.com/office/drawing/2010/main"/>
+                      </a:ext>
+                    </a:extLst>
+                  </pic:spPr>
+                </pic:pic>
+              </a:graphicData>
+            </a:graphic>
+          </wp:inline>
+        </w:drawing>
+      </w:r>
+    </w:p>
+    <w:p>
+      <w:pPr>
+        <w:pStyle w:val="Caption"/>
+        <w:jc w:val="center"/>
         <w:rPr>
           <w:rFonts w:ascii="Times New Roman" w:hAnsi="Times New Roman" w:cs="Times New Roman"/>
           <w:sz w:val="20"/>
           <w:szCs w:val="20"/>
         </w:rPr>
-        <w:fldChar w:fldCharType="end"/>
-      </w:r>
+      </w:pPr>
       <w:r>
         <w:rPr>
           <w:rFonts w:ascii="Times New Roman" w:hAnsi="Times New Roman" w:cs="Times New Roman"/>
           <w:sz w:val="20"/>
           <w:szCs w:val="20"/>
         </w:rPr>
-        <w:t xml:space="preserve">.6: Audio file </w:t>
+        <w:t>Figure 2.11: Adding background music</w:t>
+      </w:r>
+    </w:p>
+    <w:p>
+      <w:pPr>
+        <w:rPr>
+          <w:rFonts w:ascii="Times New Roman" w:hAnsi="Times New Roman" w:cs="Times New Roman"/>
+        </w:rPr>
+      </w:pPr>
+      <w:r>
+        <w:rPr>
+          <w:rFonts w:ascii="Times New Roman" w:hAnsi="Times New Roman" w:cs="Times New Roman"/>
+        </w:rPr>
+        <w:br w:type="page"/>
+      </w:r>
+    </w:p>
+    <w:p>
+      <w:pPr>
+        <w:pStyle w:val="Heading2"/>
+        <w:jc w:val="center"/>
+        <w:rPr>
+          <w:rFonts w:ascii="Times New Roman" w:hAnsi="Times New Roman" w:cs="Times New Roman"/>
+          <w:sz w:val="44"/>
+          <w:szCs w:val="44"/>
+        </w:rPr>
+      </w:pPr>
+      <w:bookmarkStart w:id="8" w:name="_Toc23011875"/>
+      <w:r>
+        <w:rPr>
+          <w:rFonts w:ascii="Times New Roman" w:hAnsi="Times New Roman" w:cs="Times New Roman"/>
+          <w:sz w:val="44"/>
+          <w:szCs w:val="44"/>
+        </w:rPr>
+        <w:lastRenderedPageBreak/>
+        <w:t>Selecting Images for creation</w:t>
+      </w:r>
+      <w:bookmarkEnd w:id="8"/>
+    </w:p>
+    <w:p>
+      <w:pPr>
+        <w:jc w:val="both"/>
+        <w:rPr>
+          <w:rFonts w:ascii="Times New Roman" w:hAnsi="Times New Roman" w:cs="Times New Roman"/>
+          <w:sz w:val="24"/>
+          <w:szCs w:val="24"/>
+        </w:rPr>
+      </w:pPr>
+      <w:r>
+        <w:rPr>
+          <w:rFonts w:ascii="Times New Roman" w:hAnsi="Times New Roman" w:cs="Times New Roman"/>
+          <w:sz w:val="24"/>
+          <w:szCs w:val="24"/>
+        </w:rPr>
+        <w:t xml:space="preserve">In this scene, twelve images are generated, and the user has the option to choose up to 10 images. </w:t>
+      </w:r>
+    </w:p>
+    <w:p>
+      <w:pPr>
+        <w:keepNext/>
+        <w:jc w:val="center"/>
+        <w:rPr>
+          <w:rFonts w:ascii="Times New Roman" w:hAnsi="Times New Roman" w:cs="Times New Roman"/>
+        </w:rPr>
+      </w:pPr>
+      <w:r>
+        <w:rPr>
+          <w:rFonts w:ascii="Times New Roman" w:hAnsi="Times New Roman" w:cs="Times New Roman"/>
+          <w:noProof/>
+        </w:rPr>
+        <w:drawing>
+          <wp:inline distT="0" distB="0" distL="0" distR="0" wp14:anchorId="6C6686AE" wp14:editId="3449C22A">
+            <wp:extent cx="3929974" cy="2951231"/>
+            <wp:effectExtent l="0" t="0" r="0" b="0"/>
+            <wp:docPr id="23" name="Picture 23"/>
+            <wp:cNvGraphicFramePr>
+              <a:graphicFrameLocks xmlns:a="http://schemas.openxmlformats.org/drawingml/2006/main" noChangeAspect="1"/>
+            </wp:cNvGraphicFramePr>
+            <a:graphic xmlns:a="http://schemas.openxmlformats.org/drawingml/2006/main">
+              <a:graphicData uri="http://schemas.openxmlformats.org/drawingml/2006/picture">
+                <pic:pic xmlns:pic="http://schemas.openxmlformats.org/drawingml/2006/picture">
+                  <pic:nvPicPr>
+                    <pic:cNvPr id="23" name="Image default.png"/>
+                    <pic:cNvPicPr/>
+                  </pic:nvPicPr>
+                  <pic:blipFill>
+                    <a:blip r:embed="rId24">
+                      <a:extLst>
+                        <a:ext uri="{28A0092B-C50C-407E-A947-70E740481C1C}">
+                          <a14:useLocalDpi xmlns:a14="http://schemas.microsoft.com/office/drawing/2010/main" val="0"/>
+                        </a:ext>
+                      </a:extLst>
+                    </a:blip>
+                    <a:stretch>
+                      <a:fillRect/>
+                    </a:stretch>
+                  </pic:blipFill>
+                  <pic:spPr>
+                    <a:xfrm>
+                      <a:off x="0" y="0"/>
+                      <a:ext cx="3953641" cy="2969004"/>
+                    </a:xfrm>
+                    <a:prstGeom prst="rect">
+                      <a:avLst/>
+                    </a:prstGeom>
+                  </pic:spPr>
+                </pic:pic>
+              </a:graphicData>
+            </a:graphic>
+          </wp:inline>
+        </w:drawing>
+      </w:r>
+    </w:p>
+    <w:p>
+      <w:pPr>
+        <w:pStyle w:val="Caption"/>
+        <w:jc w:val="center"/>
+        <w:rPr>
+          <w:rFonts w:ascii="Times New Roman" w:hAnsi="Times New Roman" w:cs="Times New Roman"/>
+          <w:sz w:val="20"/>
+          <w:szCs w:val="20"/>
+        </w:rPr>
+      </w:pPr>
+      <w:r>
+        <w:rPr>
+          <w:rFonts w:ascii="Times New Roman" w:hAnsi="Times New Roman" w:cs="Times New Roman"/>
+          <w:sz w:val="20"/>
+          <w:szCs w:val="20"/>
+        </w:rPr>
+        <w:t>Figure 2.12: Image selection scene</w:t>
+      </w:r>
+    </w:p>
+    <w:p>
+      <w:pPr>
+        <w:jc w:val="both"/>
+        <w:rPr>
+          <w:rFonts w:ascii="Times New Roman" w:hAnsi="Times New Roman" w:cs="Times New Roman"/>
+          <w:sz w:val="24"/>
+          <w:szCs w:val="24"/>
+        </w:rPr>
+      </w:pPr>
+      <w:r>
+        <w:rPr>
+          <w:rFonts w:ascii="Times New Roman" w:hAnsi="Times New Roman" w:cs="Times New Roman"/>
+          <w:sz w:val="24"/>
+          <w:szCs w:val="24"/>
+        </w:rPr>
+        <w:t xml:space="preserve">Once the user is satisfied with the images, they enter a name for the creation which they can refer back to in the future. Then press the next arrow which will create the creation. </w:t>
+      </w:r>
+    </w:p>
+    <w:p>
+      <w:pPr>
+        <w:keepNext/>
+        <w:jc w:val="center"/>
+        <w:rPr>
+          <w:rFonts w:ascii="Times New Roman" w:hAnsi="Times New Roman" w:cs="Times New Roman"/>
+        </w:rPr>
+      </w:pPr>
+      <w:r>
+        <w:rPr>
+          <w:rFonts w:ascii="Times New Roman" w:hAnsi="Times New Roman" w:cs="Times New Roman"/>
+          <w:noProof/>
+        </w:rPr>
+        <w:drawing>
+          <wp:inline distT="0" distB="0" distL="0" distR="0" wp14:anchorId="0CAA8FF7" wp14:editId="0661ADE2">
+            <wp:extent cx="3890238" cy="2917571"/>
+            <wp:effectExtent l="0" t="0" r="0" b="3810"/>
+            <wp:docPr id="24" name="Picture 24"/>
+            <wp:cNvGraphicFramePr>
+              <a:graphicFrameLocks xmlns:a="http://schemas.openxmlformats.org/drawingml/2006/main" noChangeAspect="1"/>
+            </wp:cNvGraphicFramePr>
+            <a:graphic xmlns:a="http://schemas.openxmlformats.org/drawingml/2006/main">
+              <a:graphicData uri="http://schemas.openxmlformats.org/drawingml/2006/picture">
+                <pic:pic xmlns:pic="http://schemas.openxmlformats.org/drawingml/2006/picture">
+                  <pic:nvPicPr>
+                    <pic:cNvPr id="24" name="Image with search term.png"/>
+                    <pic:cNvPicPr/>
+                  </pic:nvPicPr>
+                  <pic:blipFill>
+                    <a:blip r:embed="rId25">
+                      <a:extLst>
+                        <a:ext uri="{28A0092B-C50C-407E-A947-70E740481C1C}">
+                          <a14:useLocalDpi xmlns:a14="http://schemas.microsoft.com/office/drawing/2010/main" val="0"/>
+                        </a:ext>
+                      </a:extLst>
+                    </a:blip>
+                    <a:stretch>
+                      <a:fillRect/>
+                    </a:stretch>
+                  </pic:blipFill>
+                  <pic:spPr>
+                    <a:xfrm>
+                      <a:off x="0" y="0"/>
+                      <a:ext cx="3918779" cy="2938976"/>
+                    </a:xfrm>
+                    <a:prstGeom prst="rect">
+                      <a:avLst/>
+                    </a:prstGeom>
+                  </pic:spPr>
+                </pic:pic>
+              </a:graphicData>
+            </a:graphic>
+          </wp:inline>
+        </w:drawing>
+      </w:r>
+    </w:p>
+    <w:p>
+      <w:pPr>
+        <w:pStyle w:val="Caption"/>
+        <w:jc w:val="center"/>
+        <w:rPr>
+          <w:rFonts w:ascii="Times New Roman" w:hAnsi="Times New Roman" w:cs="Times New Roman"/>
+          <w:sz w:val="20"/>
+          <w:szCs w:val="20"/>
+        </w:rPr>
+      </w:pPr>
+      <w:r>
+        <w:rPr>
+          <w:rFonts w:ascii="Times New Roman" w:hAnsi="Times New Roman" w:cs="Times New Roman"/>
+          <w:sz w:val="20"/>
+          <w:szCs w:val="20"/>
+        </w:rPr>
+        <w:t>Figure 2.13: Final image selection</w:t>
+      </w:r>
+    </w:p>
+    <w:p>
+      <w:pPr>
+        <w:jc w:val="center"/>
+        <w:rPr>
+          <w:rFonts w:ascii="Times New Roman" w:hAnsi="Times New Roman" w:cs="Times New Roman"/>
+        </w:rPr>
+      </w:pPr>
+    </w:p>
+    <w:p>
+      <w:pPr>
+        <w:rPr>
+          <w:rFonts w:ascii="Times New Roman" w:hAnsi="Times New Roman" w:cs="Times New Roman"/>
+        </w:rPr>
+      </w:pPr>
+      <w:r>
+        <w:rPr>
+          <w:rFonts w:ascii="Times New Roman" w:hAnsi="Times New Roman" w:cs="Times New Roman"/>
+        </w:rPr>
+        <w:t>After creating the creation, the user can choose to play the creation straight away or go back to the Main Menu.</w:t>
+      </w:r>
+    </w:p>
+    <w:p>
+      <w:pPr>
+        <w:keepNext/>
+        <w:jc w:val="center"/>
+        <w:rPr>
+          <w:rFonts w:ascii="Times New Roman" w:hAnsi="Times New Roman" w:cs="Times New Roman"/>
+        </w:rPr>
+      </w:pPr>
+      <w:r>
+        <w:rPr>
+          <w:rFonts w:ascii="Times New Roman" w:hAnsi="Times New Roman" w:cs="Times New Roman"/>
+          <w:noProof/>
+        </w:rPr>
+        <w:lastRenderedPageBreak/>
+        <w:drawing>
+          <wp:inline distT="0" distB="0" distL="0" distR="0" wp14:anchorId="6C585E96" wp14:editId="15319622">
+            <wp:extent cx="4292794" cy="2315183"/>
+            <wp:effectExtent l="0" t="0" r="0" b="0"/>
+            <wp:docPr id="5" name="Picture 5"/>
+            <wp:cNvGraphicFramePr>
+              <a:graphicFrameLocks xmlns:a="http://schemas.openxmlformats.org/drawingml/2006/main" noChangeAspect="1"/>
+            </wp:cNvGraphicFramePr>
+            <a:graphic xmlns:a="http://schemas.openxmlformats.org/drawingml/2006/main">
+              <a:graphicData uri="http://schemas.openxmlformats.org/drawingml/2006/picture">
+                <pic:pic xmlns:pic="http://schemas.openxmlformats.org/drawingml/2006/picture">
+                  <pic:nvPicPr>
+                    <pic:cNvPr id="5" name="Creation created.png"/>
+                    <pic:cNvPicPr/>
+                  </pic:nvPicPr>
+                  <pic:blipFill rotWithShape="1">
+                    <a:blip r:embed="rId26">
+                      <a:extLst>
+                        <a:ext uri="{28A0092B-C50C-407E-A947-70E740481C1C}">
+                          <a14:useLocalDpi xmlns:a14="http://schemas.microsoft.com/office/drawing/2010/main" val="0"/>
+                        </a:ext>
+                      </a:extLst>
+                    </a:blip>
+                    <a:srcRect l="1155" t="1773"/>
+                    <a:stretch/>
+                  </pic:blipFill>
+                  <pic:spPr bwMode="auto">
+                    <a:xfrm>
+                      <a:off x="0" y="0"/>
+                      <a:ext cx="4306493" cy="2322571"/>
+                    </a:xfrm>
+                    <a:prstGeom prst="rect">
+                      <a:avLst/>
+                    </a:prstGeom>
+                    <a:ln>
+                      <a:noFill/>
+                    </a:ln>
+                    <a:extLst>
+                      <a:ext uri="{53640926-AAD7-44D8-BBD7-CCE9431645EC}">
+                        <a14:shadowObscured xmlns:a14="http://schemas.microsoft.com/office/drawing/2010/main"/>
+                      </a:ext>
+                    </a:extLst>
+                  </pic:spPr>
+                </pic:pic>
+              </a:graphicData>
+            </a:graphic>
+          </wp:inline>
+        </w:drawing>
+      </w:r>
+    </w:p>
+    <w:p>
+      <w:pPr>
+        <w:pStyle w:val="Caption"/>
+        <w:jc w:val="center"/>
+        <w:rPr>
+          <w:rFonts w:ascii="Times New Roman" w:hAnsi="Times New Roman" w:cs="Times New Roman"/>
+          <w:sz w:val="20"/>
+          <w:szCs w:val="20"/>
+        </w:rPr>
+      </w:pPr>
+      <w:r>
+        <w:rPr>
+          <w:rFonts w:ascii="Times New Roman" w:hAnsi="Times New Roman" w:cs="Times New Roman"/>
+          <w:sz w:val="20"/>
+          <w:szCs w:val="20"/>
+        </w:rPr>
+        <w:t>Figure 2.14: Play creation or return to menu</w:t>
+      </w:r>
+    </w:p>
+    <w:p>
+      <w:pPr>
+        <w:rPr>
+          <w:rFonts w:ascii="Times New Roman" w:hAnsi="Times New Roman" w:cs="Times New Roman"/>
+        </w:rPr>
+      </w:pPr>
+      <w:r>
+        <w:rPr>
+          <w:rFonts w:ascii="Times New Roman" w:hAnsi="Times New Roman" w:cs="Times New Roman"/>
+        </w:rPr>
+        <w:br w:type="page"/>
+      </w:r>
+    </w:p>
+    <w:p>
+      <w:pPr>
+        <w:pStyle w:val="Heading1"/>
+        <w:jc w:val="center"/>
+        <w:rPr>
+          <w:rFonts w:ascii="Times New Roman" w:hAnsi="Times New Roman" w:cs="Times New Roman"/>
+          <w:sz w:val="40"/>
+          <w:szCs w:val="40"/>
+        </w:rPr>
+      </w:pPr>
+      <w:r>
+        <w:rPr>
+          <w:rFonts w:ascii="Times New Roman" w:hAnsi="Times New Roman" w:cs="Times New Roman"/>
+          <w:sz w:val="40"/>
+          <w:szCs w:val="40"/>
+        </w:rPr>
+        <w:lastRenderedPageBreak/>
+        <w:t>Viewing a creation</w:t>
+      </w:r>
+    </w:p>
+    <w:p>
+      <w:pPr>
+        <w:keepNext/>
+        <w:jc w:val="center"/>
+        <w:rPr>
+          <w:rFonts w:ascii="Times New Roman" w:hAnsi="Times New Roman" w:cs="Times New Roman"/>
+        </w:rPr>
+      </w:pPr>
+      <w:r>
+        <w:rPr>
+          <w:rFonts w:ascii="Times New Roman" w:hAnsi="Times New Roman" w:cs="Times New Roman"/>
+          <w:noProof/>
+        </w:rPr>
+        <w:drawing>
+          <wp:inline distT="0" distB="0" distL="0" distR="0" wp14:anchorId="2A5950B9" wp14:editId="3F7A8FCA">
+            <wp:extent cx="4124527" cy="3093283"/>
+            <wp:effectExtent l="0" t="0" r="3175" b="5715"/>
+            <wp:docPr id="6" name="Picture 6"/>
+            <wp:cNvGraphicFramePr>
+              <a:graphicFrameLocks xmlns:a="http://schemas.openxmlformats.org/drawingml/2006/main" noChangeAspect="1"/>
+            </wp:cNvGraphicFramePr>
+            <a:graphic xmlns:a="http://schemas.openxmlformats.org/drawingml/2006/main">
+              <a:graphicData uri="http://schemas.openxmlformats.org/drawingml/2006/picture">
+                <pic:pic xmlns:pic="http://schemas.openxmlformats.org/drawingml/2006/picture">
+                  <pic:nvPicPr>
+                    <pic:cNvPr id="6" name="View creations.png"/>
+                    <pic:cNvPicPr/>
+                  </pic:nvPicPr>
+                  <pic:blipFill>
+                    <a:blip r:embed="rId27">
+                      <a:extLst>
+                        <a:ext uri="{28A0092B-C50C-407E-A947-70E740481C1C}">
+                          <a14:useLocalDpi xmlns:a14="http://schemas.microsoft.com/office/drawing/2010/main" val="0"/>
+                        </a:ext>
+                      </a:extLst>
+                    </a:blip>
+                    <a:stretch>
+                      <a:fillRect/>
+                    </a:stretch>
+                  </pic:blipFill>
+                  <pic:spPr>
+                    <a:xfrm>
+                      <a:off x="0" y="0"/>
+                      <a:ext cx="4136892" cy="3102557"/>
+                    </a:xfrm>
+                    <a:prstGeom prst="rect">
+                      <a:avLst/>
+                    </a:prstGeom>
+                  </pic:spPr>
+                </pic:pic>
+              </a:graphicData>
+            </a:graphic>
+          </wp:inline>
+        </w:drawing>
+      </w:r>
+    </w:p>
+    <w:p>
+      <w:pPr>
+        <w:pStyle w:val="Caption"/>
+        <w:jc w:val="center"/>
+        <w:rPr>
+          <w:rFonts w:ascii="Times New Roman" w:hAnsi="Times New Roman" w:cs="Times New Roman"/>
+          <w:sz w:val="20"/>
+          <w:szCs w:val="20"/>
+        </w:rPr>
+      </w:pPr>
+      <w:r>
+        <w:rPr>
+          <w:rFonts w:ascii="Times New Roman" w:hAnsi="Times New Roman" w:cs="Times New Roman"/>
+          <w:sz w:val="20"/>
+          <w:szCs w:val="20"/>
+        </w:rPr>
+        <w:t xml:space="preserve">Figure </w:t>
+      </w:r>
+      <w:r>
+        <w:rPr>
+          <w:rFonts w:ascii="Times New Roman" w:hAnsi="Times New Roman" w:cs="Times New Roman"/>
+          <w:sz w:val="20"/>
+          <w:szCs w:val="20"/>
+        </w:rPr>
+        <w:fldChar w:fldCharType="begin"/>
+      </w:r>
+      <w:r>
+        <w:rPr>
+          <w:rFonts w:ascii="Times New Roman" w:hAnsi="Times New Roman" w:cs="Times New Roman"/>
+          <w:sz w:val="20"/>
+          <w:szCs w:val="20"/>
+        </w:rPr>
+        <w:instrText xml:space="preserve"> SEQ Figure \* ARABIC </w:instrText>
+      </w:r>
+      <w:r>
+        <w:rPr>
+          <w:rFonts w:ascii="Times New Roman" w:hAnsi="Times New Roman" w:cs="Times New Roman"/>
+          <w:sz w:val="20"/>
+          <w:szCs w:val="20"/>
+        </w:rPr>
+        <w:fldChar w:fldCharType="separate"/>
       </w:r>
       <w:r>
         <w:rPr>
@@ -1734,37 +3123,903 @@
           <w:sz w:val="20"/>
           <w:szCs w:val="20"/>
         </w:rPr>
-        <w:t>list</w:t>
-      </w:r>
-    </w:p>
-    <w:p>
-      <w:pPr>
-        <w:pStyle w:val="Heading2"/>
+        <w:t>3</w:t>
+      </w:r>
+      <w:r>
+        <w:rPr>
+          <w:rFonts w:ascii="Times New Roman" w:hAnsi="Times New Roman" w:cs="Times New Roman"/>
+          <w:sz w:val="20"/>
+          <w:szCs w:val="20"/>
+        </w:rPr>
+        <w:fldChar w:fldCharType="end"/>
+      </w:r>
+      <w:r>
+        <w:rPr>
+          <w:rFonts w:ascii="Times New Roman" w:hAnsi="Times New Roman" w:cs="Times New Roman"/>
+          <w:sz w:val="20"/>
+          <w:szCs w:val="20"/>
+        </w:rPr>
+        <w:t>.1: View creation scene</w:t>
+      </w:r>
+    </w:p>
+    <w:p>
+      <w:pPr>
+        <w:jc w:val="both"/>
+        <w:rPr>
+          <w:rFonts w:ascii="Times New Roman" w:hAnsi="Times New Roman" w:cs="Times New Roman"/>
+        </w:rPr>
+      </w:pPr>
+      <w:r>
+        <w:rPr>
+          <w:rFonts w:ascii="Times New Roman" w:hAnsi="Times New Roman" w:cs="Times New Roman"/>
+        </w:rPr>
+        <w:t>In the creation scene, the user can select an existing creation and either:</w:t>
+      </w:r>
+    </w:p>
+    <w:p>
+      <w:pPr>
+        <w:keepNext/>
         <w:jc w:val="center"/>
         <w:rPr>
           <w:rFonts w:ascii="Times New Roman" w:hAnsi="Times New Roman" w:cs="Times New Roman"/>
-          <w:sz w:val="44"/>
-          <w:szCs w:val="44"/>
-        </w:rPr>
-      </w:pPr>
-      <w:r>
-        <w:rPr>
-          <w:rFonts w:ascii="Times New Roman" w:hAnsi="Times New Roman" w:cs="Times New Roman"/>
-          <w:sz w:val="44"/>
-          <w:szCs w:val="44"/>
+        </w:rPr>
+      </w:pPr>
+      <w:r>
+        <w:rPr>
+          <w:rFonts w:ascii="Times New Roman" w:hAnsi="Times New Roman" w:cs="Times New Roman"/>
+          <w:noProof/>
+        </w:rPr>
+        <w:drawing>
+          <wp:inline distT="0" distB="0" distL="0" distR="0" wp14:anchorId="5BEB1644" wp14:editId="64C21F65">
+            <wp:extent cx="4114800" cy="2363172"/>
+            <wp:effectExtent l="0" t="0" r="0" b="0"/>
+            <wp:docPr id="26" name="Picture 26"/>
+            <wp:cNvGraphicFramePr>
+              <a:graphicFrameLocks xmlns:a="http://schemas.openxmlformats.org/drawingml/2006/main" noChangeAspect="1"/>
+            </wp:cNvGraphicFramePr>
+            <a:graphic xmlns:a="http://schemas.openxmlformats.org/drawingml/2006/main">
+              <a:graphicData uri="http://schemas.openxmlformats.org/drawingml/2006/picture">
+                <pic:pic xmlns:pic="http://schemas.openxmlformats.org/drawingml/2006/picture">
+                  <pic:nvPicPr>
+                    <pic:cNvPr id="26" name="View creation selected.png"/>
+                    <pic:cNvPicPr/>
+                  </pic:nvPicPr>
+                  <pic:blipFill>
+                    <a:blip r:embed="rId28">
+                      <a:extLst>
+                        <a:ext uri="{28A0092B-C50C-407E-A947-70E740481C1C}">
+                          <a14:useLocalDpi xmlns:a14="http://schemas.microsoft.com/office/drawing/2010/main" val="0"/>
+                        </a:ext>
+                      </a:extLst>
+                    </a:blip>
+                    <a:stretch>
+                      <a:fillRect/>
+                    </a:stretch>
+                  </pic:blipFill>
+                  <pic:spPr>
+                    <a:xfrm>
+                      <a:off x="0" y="0"/>
+                      <a:ext cx="4142134" cy="2378870"/>
+                    </a:xfrm>
+                    <a:prstGeom prst="rect">
+                      <a:avLst/>
+                    </a:prstGeom>
+                  </pic:spPr>
+                </pic:pic>
+              </a:graphicData>
+            </a:graphic>
+          </wp:inline>
+        </w:drawing>
+      </w:r>
+    </w:p>
+    <w:p>
+      <w:pPr>
+        <w:pStyle w:val="Caption"/>
+        <w:jc w:val="center"/>
+        <w:rPr>
+          <w:rFonts w:ascii="Times New Roman" w:hAnsi="Times New Roman" w:cs="Times New Roman"/>
+          <w:sz w:val="20"/>
+          <w:szCs w:val="20"/>
+        </w:rPr>
+      </w:pPr>
+      <w:r>
+        <w:rPr>
+          <w:rFonts w:ascii="Times New Roman" w:hAnsi="Times New Roman" w:cs="Times New Roman"/>
+          <w:sz w:val="20"/>
+          <w:szCs w:val="20"/>
+        </w:rPr>
+        <w:t>Figure 3.2: Selected creation</w:t>
+      </w:r>
+    </w:p>
+    <w:tbl>
+      <w:tblPr>
+        <w:tblStyle w:val="TableGrid"/>
+        <w:tblW w:w="0" w:type="auto"/>
+        <w:tblLook w:val="04A0" w:firstRow="1" w:lastRow="0" w:firstColumn="1" w:lastColumn="0" w:noHBand="0" w:noVBand="1"/>
+      </w:tblPr>
+      <w:tblGrid>
+        <w:gridCol w:w="4580"/>
+        <w:gridCol w:w="4581"/>
+      </w:tblGrid>
+      <w:tr>
+        <w:trPr>
+          <w:trHeight w:val="1094"/>
+        </w:trPr>
+        <w:tc>
+          <w:tcPr>
+            <w:tcW w:w="4580" w:type="dxa"/>
+          </w:tcPr>
+          <w:p>
+            <w:pPr>
+              <w:keepNext/>
+              <w:jc w:val="center"/>
+              <w:rPr>
+                <w:rFonts w:ascii="Times New Roman" w:hAnsi="Times New Roman" w:cs="Times New Roman"/>
+              </w:rPr>
+            </w:pPr>
+            <w:r>
+              <w:rPr>
+                <w:rFonts w:ascii="Times New Roman" w:hAnsi="Times New Roman" w:cs="Times New Roman"/>
+                <w:noProof/>
+              </w:rPr>
+              <w:drawing>
+                <wp:inline distT="0" distB="0" distL="0" distR="0" wp14:anchorId="063B46BA" wp14:editId="2B1509AA">
+                  <wp:extent cx="1511300" cy="660400"/>
+                  <wp:effectExtent l="0" t="0" r="0" b="0"/>
+                  <wp:docPr id="12" name="Picture 12"/>
+                  <wp:cNvGraphicFramePr>
+                    <a:graphicFrameLocks xmlns:a="http://schemas.openxmlformats.org/drawingml/2006/main" noChangeAspect="1"/>
+                  </wp:cNvGraphicFramePr>
+                  <a:graphic xmlns:a="http://schemas.openxmlformats.org/drawingml/2006/main">
+                    <a:graphicData uri="http://schemas.openxmlformats.org/drawingml/2006/picture">
+                      <pic:pic xmlns:pic="http://schemas.openxmlformats.org/drawingml/2006/picture">
+                        <pic:nvPicPr>
+                          <pic:cNvPr id="12" name="Play creation button.png"/>
+                          <pic:cNvPicPr/>
+                        </pic:nvPicPr>
+                        <pic:blipFill>
+                          <a:blip r:embed="rId29">
+                            <a:extLst>
+                              <a:ext uri="{28A0092B-C50C-407E-A947-70E740481C1C}">
+                                <a14:useLocalDpi xmlns:a14="http://schemas.microsoft.com/office/drawing/2010/main" val="0"/>
+                              </a:ext>
+                            </a:extLst>
+                          </a:blip>
+                          <a:stretch>
+                            <a:fillRect/>
+                          </a:stretch>
+                        </pic:blipFill>
+                        <pic:spPr>
+                          <a:xfrm>
+                            <a:off x="0" y="0"/>
+                            <a:ext cx="1511300" cy="660400"/>
+                          </a:xfrm>
+                          <a:prstGeom prst="rect">
+                            <a:avLst/>
+                          </a:prstGeom>
+                        </pic:spPr>
+                      </pic:pic>
+                    </a:graphicData>
+                  </a:graphic>
+                </wp:inline>
+              </w:drawing>
+            </w:r>
+          </w:p>
+          <w:p>
+            <w:pPr>
+              <w:pStyle w:val="Caption"/>
+              <w:jc w:val="center"/>
+              <w:rPr>
+                <w:rFonts w:ascii="Times New Roman" w:hAnsi="Times New Roman" w:cs="Times New Roman"/>
+                <w:sz w:val="20"/>
+                <w:szCs w:val="20"/>
+              </w:rPr>
+            </w:pPr>
+            <w:r>
+              <w:rPr>
+                <w:rFonts w:ascii="Times New Roman" w:hAnsi="Times New Roman" w:cs="Times New Roman"/>
+                <w:sz w:val="20"/>
+                <w:szCs w:val="20"/>
+              </w:rPr>
+              <w:t>Figure 3.3: Play creation button</w:t>
+            </w:r>
+          </w:p>
+        </w:tc>
+        <w:tc>
+          <w:tcPr>
+            <w:tcW w:w="4581" w:type="dxa"/>
+          </w:tcPr>
+          <w:p>
+            <w:pPr>
+              <w:keepNext/>
+              <w:jc w:val="center"/>
+              <w:rPr>
+                <w:rFonts w:ascii="Times New Roman" w:hAnsi="Times New Roman" w:cs="Times New Roman"/>
+              </w:rPr>
+            </w:pPr>
+            <w:r>
+              <w:rPr>
+                <w:rFonts w:ascii="Times New Roman" w:hAnsi="Times New Roman" w:cs="Times New Roman"/>
+                <w:noProof/>
+              </w:rPr>
+              <w:drawing>
+                <wp:inline distT="0" distB="0" distL="0" distR="0" wp14:anchorId="61208C28" wp14:editId="38ADCCB9">
+                  <wp:extent cx="1524000" cy="660400"/>
+                  <wp:effectExtent l="0" t="0" r="0" b="0"/>
+                  <wp:docPr id="25" name="Picture 25"/>
+                  <wp:cNvGraphicFramePr>
+                    <a:graphicFrameLocks xmlns:a="http://schemas.openxmlformats.org/drawingml/2006/main" noChangeAspect="1"/>
+                  </wp:cNvGraphicFramePr>
+                  <a:graphic xmlns:a="http://schemas.openxmlformats.org/drawingml/2006/main">
+                    <a:graphicData uri="http://schemas.openxmlformats.org/drawingml/2006/picture">
+                      <pic:pic xmlns:pic="http://schemas.openxmlformats.org/drawingml/2006/picture">
+                        <pic:nvPicPr>
+                          <pic:cNvPr id="25" name="Delete creation button.png"/>
+                          <pic:cNvPicPr/>
+                        </pic:nvPicPr>
+                        <pic:blipFill>
+                          <a:blip r:embed="rId30">
+                            <a:extLst>
+                              <a:ext uri="{28A0092B-C50C-407E-A947-70E740481C1C}">
+                                <a14:useLocalDpi xmlns:a14="http://schemas.microsoft.com/office/drawing/2010/main" val="0"/>
+                              </a:ext>
+                            </a:extLst>
+                          </a:blip>
+                          <a:stretch>
+                            <a:fillRect/>
+                          </a:stretch>
+                        </pic:blipFill>
+                        <pic:spPr>
+                          <a:xfrm>
+                            <a:off x="0" y="0"/>
+                            <a:ext cx="1524000" cy="660400"/>
+                          </a:xfrm>
+                          <a:prstGeom prst="rect">
+                            <a:avLst/>
+                          </a:prstGeom>
+                        </pic:spPr>
+                      </pic:pic>
+                    </a:graphicData>
+                  </a:graphic>
+                </wp:inline>
+              </w:drawing>
+            </w:r>
+          </w:p>
+          <w:p>
+            <w:pPr>
+              <w:pStyle w:val="Caption"/>
+              <w:jc w:val="center"/>
+              <w:rPr>
+                <w:rFonts w:ascii="Times New Roman" w:hAnsi="Times New Roman" w:cs="Times New Roman"/>
+                <w:sz w:val="20"/>
+                <w:szCs w:val="20"/>
+              </w:rPr>
+            </w:pPr>
+            <w:r>
+              <w:rPr>
+                <w:rFonts w:ascii="Times New Roman" w:hAnsi="Times New Roman" w:cs="Times New Roman"/>
+                <w:sz w:val="20"/>
+                <w:szCs w:val="20"/>
+              </w:rPr>
+              <w:t>Figure 3.4: Delete creation button</w:t>
+            </w:r>
+          </w:p>
+        </w:tc>
+      </w:tr>
+    </w:tbl>
+    <w:p>
+      <w:pPr>
+        <w:jc w:val="both"/>
+        <w:rPr>
+          <w:rFonts w:ascii="Times New Roman" w:hAnsi="Times New Roman" w:cs="Times New Roman"/>
+        </w:rPr>
+      </w:pPr>
+    </w:p>
+    <w:p>
+      <w:pPr>
+        <w:rPr>
+          <w:rFonts w:ascii="Times New Roman" w:hAnsi="Times New Roman" w:cs="Times New Roman"/>
+        </w:rPr>
+      </w:pPr>
+      <w:r>
+        <w:rPr>
+          <w:rFonts w:ascii="Times New Roman" w:hAnsi="Times New Roman" w:cs="Times New Roman"/>
+        </w:rPr>
+        <w:br w:type="page"/>
+      </w:r>
+    </w:p>
+    <w:p>
+      <w:pPr>
+        <w:pStyle w:val="Heading1"/>
+        <w:jc w:val="center"/>
+        <w:rPr>
+          <w:rFonts w:ascii="Times New Roman" w:hAnsi="Times New Roman" w:cs="Times New Roman"/>
+          <w:sz w:val="40"/>
+          <w:szCs w:val="40"/>
+        </w:rPr>
+      </w:pPr>
+      <w:r>
+        <w:rPr>
+          <w:rFonts w:ascii="Times New Roman" w:hAnsi="Times New Roman" w:cs="Times New Roman"/>
+          <w:sz w:val="40"/>
+          <w:szCs w:val="40"/>
         </w:rPr>
         <w:lastRenderedPageBreak/>
-        <w:t>Adding Background Music</w:t>
-      </w:r>
-    </w:p>
-    <w:p>
-      <w:bookmarkStart w:id="2" w:name="_GoBack"/>
-      <w:bookmarkEnd w:id="2"/>
-    </w:p>
+        <w:t>PLAYING CREATIONS</w:t>
+      </w:r>
+    </w:p>
+    <w:p>
+      <w:pPr>
+        <w:keepNext/>
+        <w:jc w:val="center"/>
+      </w:pPr>
+      <w:r>
+        <w:rPr>
+          <w:rFonts w:ascii="Times New Roman" w:hAnsi="Times New Roman" w:cs="Times New Roman"/>
+          <w:noProof/>
+        </w:rPr>
+        <w:drawing>
+          <wp:inline distT="0" distB="0" distL="0" distR="0" wp14:anchorId="7E93A826" wp14:editId="01A6BCEF">
+            <wp:extent cx="4231532" cy="3173534"/>
+            <wp:effectExtent l="0" t="0" r="0" b="1905"/>
+            <wp:docPr id="27" name="Picture 27"/>
+            <wp:cNvGraphicFramePr>
+              <a:graphicFrameLocks xmlns:a="http://schemas.openxmlformats.org/drawingml/2006/main" noChangeAspect="1"/>
+            </wp:cNvGraphicFramePr>
+            <a:graphic xmlns:a="http://schemas.openxmlformats.org/drawingml/2006/main">
+              <a:graphicData uri="http://schemas.openxmlformats.org/drawingml/2006/picture">
+                <pic:pic xmlns:pic="http://schemas.openxmlformats.org/drawingml/2006/picture">
+                  <pic:nvPicPr>
+                    <pic:cNvPr id="27" name="Media view.png"/>
+                    <pic:cNvPicPr/>
+                  </pic:nvPicPr>
+                  <pic:blipFill>
+                    <a:blip r:embed="rId31">
+                      <a:extLst>
+                        <a:ext uri="{28A0092B-C50C-407E-A947-70E740481C1C}">
+                          <a14:useLocalDpi xmlns:a14="http://schemas.microsoft.com/office/drawing/2010/main" val="0"/>
+                        </a:ext>
+                      </a:extLst>
+                    </a:blip>
+                    <a:stretch>
+                      <a:fillRect/>
+                    </a:stretch>
+                  </pic:blipFill>
+                  <pic:spPr>
+                    <a:xfrm>
+                      <a:off x="0" y="0"/>
+                      <a:ext cx="4237246" cy="3177820"/>
+                    </a:xfrm>
+                    <a:prstGeom prst="rect">
+                      <a:avLst/>
+                    </a:prstGeom>
+                  </pic:spPr>
+                </pic:pic>
+              </a:graphicData>
+            </a:graphic>
+          </wp:inline>
+        </w:drawing>
+      </w:r>
+    </w:p>
+    <w:p>
+      <w:pPr>
+        <w:pStyle w:val="Caption"/>
+        <w:jc w:val="center"/>
+        <w:rPr>
+          <w:rFonts w:ascii="Times New Roman" w:hAnsi="Times New Roman" w:cs="Times New Roman"/>
+          <w:sz w:val="20"/>
+          <w:szCs w:val="20"/>
+        </w:rPr>
+      </w:pPr>
+      <w:r>
+        <w:rPr>
+          <w:sz w:val="20"/>
+          <w:szCs w:val="20"/>
+        </w:rPr>
+        <w:t xml:space="preserve">Figure </w:t>
+      </w:r>
+      <w:r>
+        <w:rPr>
+          <w:sz w:val="20"/>
+          <w:szCs w:val="20"/>
+        </w:rPr>
+        <w:fldChar w:fldCharType="begin"/>
+      </w:r>
+      <w:r>
+        <w:rPr>
+          <w:sz w:val="20"/>
+          <w:szCs w:val="20"/>
+        </w:rPr>
+        <w:instrText xml:space="preserve"> SEQ Figure \* ARABIC </w:instrText>
+      </w:r>
+      <w:r>
+        <w:rPr>
+          <w:sz w:val="20"/>
+          <w:szCs w:val="20"/>
+        </w:rPr>
+        <w:fldChar w:fldCharType="separate"/>
+      </w:r>
+      <w:r>
+        <w:rPr>
+          <w:noProof/>
+          <w:sz w:val="20"/>
+          <w:szCs w:val="20"/>
+        </w:rPr>
+        <w:t>4</w:t>
+      </w:r>
+      <w:r>
+        <w:rPr>
+          <w:sz w:val="20"/>
+          <w:szCs w:val="20"/>
+        </w:rPr>
+        <w:fldChar w:fldCharType="end"/>
+      </w:r>
+      <w:r>
+        <w:rPr>
+          <w:sz w:val="20"/>
+          <w:szCs w:val="20"/>
+        </w:rPr>
+        <w:t>.1: Playing the creation</w:t>
+      </w:r>
+    </w:p>
+    <w:p>
+      <w:pPr>
+        <w:jc w:val="center"/>
+        <w:rPr>
+          <w:rFonts w:ascii="Times New Roman" w:hAnsi="Times New Roman" w:cs="Times New Roman"/>
+          <w:sz w:val="24"/>
+          <w:szCs w:val="24"/>
+        </w:rPr>
+      </w:pPr>
+      <w:r>
+        <w:rPr>
+          <w:rFonts w:ascii="Times New Roman" w:hAnsi="Times New Roman" w:cs="Times New Roman"/>
+          <w:sz w:val="24"/>
+          <w:szCs w:val="24"/>
+        </w:rPr>
+        <w:t xml:space="preserve">Once the user has navigated to the media player to play the creation, the user can mute, rewind, fast forward and play/pause. </w:t>
+      </w:r>
+    </w:p>
+    <w:tbl>
+      <w:tblPr>
+        <w:tblStyle w:val="TableGrid"/>
+        <w:tblW w:w="0" w:type="auto"/>
+        <w:tblLook w:val="04A0" w:firstRow="1" w:lastRow="0" w:firstColumn="1" w:lastColumn="0" w:noHBand="0" w:noVBand="1"/>
+      </w:tblPr>
+      <w:tblGrid>
+        <w:gridCol w:w="2290"/>
+        <w:gridCol w:w="2290"/>
+        <w:gridCol w:w="2290"/>
+        <w:gridCol w:w="2291"/>
+      </w:tblGrid>
+      <w:tr>
+        <w:tc>
+          <w:tcPr>
+            <w:tcW w:w="2290" w:type="dxa"/>
+          </w:tcPr>
+          <w:p>
+            <w:pPr>
+              <w:keepNext/>
+              <w:jc w:val="center"/>
+              <w:rPr>
+                <w:rFonts w:ascii="Times New Roman" w:hAnsi="Times New Roman" w:cs="Times New Roman"/>
+              </w:rPr>
+            </w:pPr>
+            <w:r>
+              <w:rPr>
+                <w:rFonts w:ascii="Times New Roman" w:hAnsi="Times New Roman" w:cs="Times New Roman"/>
+                <w:noProof/>
+              </w:rPr>
+              <w:drawing>
+                <wp:inline distT="0" distB="0" distL="0" distR="0" wp14:anchorId="74AACB80" wp14:editId="574DF3EC">
+                  <wp:extent cx="673100" cy="660400"/>
+                  <wp:effectExtent l="0" t="0" r="0" b="0"/>
+                  <wp:docPr id="28" name="Picture 28"/>
+                  <wp:cNvGraphicFramePr>
+                    <a:graphicFrameLocks xmlns:a="http://schemas.openxmlformats.org/drawingml/2006/main" noChangeAspect="1"/>
+                  </wp:cNvGraphicFramePr>
+                  <a:graphic xmlns:a="http://schemas.openxmlformats.org/drawingml/2006/main">
+                    <a:graphicData uri="http://schemas.openxmlformats.org/drawingml/2006/picture">
+                      <pic:pic xmlns:pic="http://schemas.openxmlformats.org/drawingml/2006/picture">
+                        <pic:nvPicPr>
+                          <pic:cNvPr id="28" name="Mute button.png"/>
+                          <pic:cNvPicPr/>
+                        </pic:nvPicPr>
+                        <pic:blipFill>
+                          <a:blip r:embed="rId32">
+                            <a:extLst>
+                              <a:ext uri="{28A0092B-C50C-407E-A947-70E740481C1C}">
+                                <a14:useLocalDpi xmlns:a14="http://schemas.microsoft.com/office/drawing/2010/main" val="0"/>
+                              </a:ext>
+                            </a:extLst>
+                          </a:blip>
+                          <a:stretch>
+                            <a:fillRect/>
+                          </a:stretch>
+                        </pic:blipFill>
+                        <pic:spPr>
+                          <a:xfrm>
+                            <a:off x="0" y="0"/>
+                            <a:ext cx="673100" cy="660400"/>
+                          </a:xfrm>
+                          <a:prstGeom prst="rect">
+                            <a:avLst/>
+                          </a:prstGeom>
+                        </pic:spPr>
+                      </pic:pic>
+                    </a:graphicData>
+                  </a:graphic>
+                </wp:inline>
+              </w:drawing>
+            </w:r>
+          </w:p>
+          <w:p>
+            <w:pPr>
+              <w:pStyle w:val="Caption"/>
+              <w:jc w:val="center"/>
+              <w:rPr>
+                <w:rFonts w:ascii="Times New Roman" w:hAnsi="Times New Roman" w:cs="Times New Roman"/>
+                <w:sz w:val="20"/>
+                <w:szCs w:val="20"/>
+              </w:rPr>
+            </w:pPr>
+            <w:r>
+              <w:rPr>
+                <w:rFonts w:ascii="Times New Roman" w:hAnsi="Times New Roman" w:cs="Times New Roman"/>
+                <w:sz w:val="20"/>
+                <w:szCs w:val="20"/>
+              </w:rPr>
+              <w:t xml:space="preserve">Figure </w:t>
+            </w:r>
+            <w:r>
+              <w:rPr>
+                <w:rFonts w:ascii="Times New Roman" w:hAnsi="Times New Roman" w:cs="Times New Roman"/>
+                <w:sz w:val="20"/>
+                <w:szCs w:val="20"/>
+              </w:rPr>
+              <w:t>4</w:t>
+            </w:r>
+            <w:r>
+              <w:rPr>
+                <w:rFonts w:ascii="Times New Roman" w:hAnsi="Times New Roman" w:cs="Times New Roman"/>
+                <w:sz w:val="20"/>
+                <w:szCs w:val="20"/>
+              </w:rPr>
+              <w:t>.2: Mute button</w:t>
+            </w:r>
+          </w:p>
+        </w:tc>
+        <w:tc>
+          <w:tcPr>
+            <w:tcW w:w="2290" w:type="dxa"/>
+          </w:tcPr>
+          <w:p>
+            <w:pPr>
+              <w:keepNext/>
+              <w:jc w:val="center"/>
+              <w:rPr>
+                <w:rFonts w:ascii="Times New Roman" w:hAnsi="Times New Roman" w:cs="Times New Roman"/>
+              </w:rPr>
+            </w:pPr>
+            <w:r>
+              <w:rPr>
+                <w:rFonts w:ascii="Times New Roman" w:hAnsi="Times New Roman" w:cs="Times New Roman"/>
+                <w:noProof/>
+              </w:rPr>
+              <w:drawing>
+                <wp:inline distT="0" distB="0" distL="0" distR="0" wp14:anchorId="649384DE" wp14:editId="0A5D1437">
+                  <wp:extent cx="673100" cy="660400"/>
+                  <wp:effectExtent l="0" t="0" r="0" b="0"/>
+                  <wp:docPr id="29" name="Picture 29"/>
+                  <wp:cNvGraphicFramePr>
+                    <a:graphicFrameLocks xmlns:a="http://schemas.openxmlformats.org/drawingml/2006/main" noChangeAspect="1"/>
+                  </wp:cNvGraphicFramePr>
+                  <a:graphic xmlns:a="http://schemas.openxmlformats.org/drawingml/2006/main">
+                    <a:graphicData uri="http://schemas.openxmlformats.org/drawingml/2006/picture">
+                      <pic:pic xmlns:pic="http://schemas.openxmlformats.org/drawingml/2006/picture">
+                        <pic:nvPicPr>
+                          <pic:cNvPr id="29" name="Rewind Button.png"/>
+                          <pic:cNvPicPr/>
+                        </pic:nvPicPr>
+                        <pic:blipFill>
+                          <a:blip r:embed="rId33">
+                            <a:extLst>
+                              <a:ext uri="{28A0092B-C50C-407E-A947-70E740481C1C}">
+                                <a14:useLocalDpi xmlns:a14="http://schemas.microsoft.com/office/drawing/2010/main" val="0"/>
+                              </a:ext>
+                            </a:extLst>
+                          </a:blip>
+                          <a:stretch>
+                            <a:fillRect/>
+                          </a:stretch>
+                        </pic:blipFill>
+                        <pic:spPr>
+                          <a:xfrm>
+                            <a:off x="0" y="0"/>
+                            <a:ext cx="673100" cy="660400"/>
+                          </a:xfrm>
+                          <a:prstGeom prst="rect">
+                            <a:avLst/>
+                          </a:prstGeom>
+                        </pic:spPr>
+                      </pic:pic>
+                    </a:graphicData>
+                  </a:graphic>
+                </wp:inline>
+              </w:drawing>
+            </w:r>
+          </w:p>
+          <w:p>
+            <w:pPr>
+              <w:pStyle w:val="Caption"/>
+              <w:jc w:val="center"/>
+              <w:rPr>
+                <w:rFonts w:ascii="Times New Roman" w:hAnsi="Times New Roman" w:cs="Times New Roman"/>
+                <w:sz w:val="20"/>
+                <w:szCs w:val="20"/>
+              </w:rPr>
+            </w:pPr>
+            <w:r>
+              <w:rPr>
+                <w:rFonts w:ascii="Times New Roman" w:hAnsi="Times New Roman" w:cs="Times New Roman"/>
+                <w:sz w:val="20"/>
+                <w:szCs w:val="20"/>
+              </w:rPr>
+              <w:t xml:space="preserve">Figure </w:t>
+            </w:r>
+            <w:r>
+              <w:rPr>
+                <w:rFonts w:ascii="Times New Roman" w:hAnsi="Times New Roman" w:cs="Times New Roman"/>
+                <w:sz w:val="20"/>
+                <w:szCs w:val="20"/>
+              </w:rPr>
+              <w:t>4</w:t>
+            </w:r>
+            <w:r>
+              <w:rPr>
+                <w:rFonts w:ascii="Times New Roman" w:hAnsi="Times New Roman" w:cs="Times New Roman"/>
+                <w:sz w:val="20"/>
+                <w:szCs w:val="20"/>
+              </w:rPr>
+              <w:t>.3: Rewind button</w:t>
+            </w:r>
+          </w:p>
+        </w:tc>
+        <w:tc>
+          <w:tcPr>
+            <w:tcW w:w="2290" w:type="dxa"/>
+          </w:tcPr>
+          <w:p>
+            <w:pPr>
+              <w:keepNext/>
+              <w:jc w:val="center"/>
+              <w:rPr>
+                <w:rFonts w:ascii="Times New Roman" w:hAnsi="Times New Roman" w:cs="Times New Roman"/>
+              </w:rPr>
+            </w:pPr>
+            <w:r>
+              <w:rPr>
+                <w:rFonts w:ascii="Times New Roman" w:hAnsi="Times New Roman" w:cs="Times New Roman"/>
+                <w:noProof/>
+              </w:rPr>
+              <w:drawing>
+                <wp:inline distT="0" distB="0" distL="0" distR="0" wp14:anchorId="2FDD341C" wp14:editId="5424DD81">
+                  <wp:extent cx="673100" cy="660400"/>
+                  <wp:effectExtent l="0" t="0" r="0" b="0"/>
+                  <wp:docPr id="30" name="Picture 30"/>
+                  <wp:cNvGraphicFramePr>
+                    <a:graphicFrameLocks xmlns:a="http://schemas.openxmlformats.org/drawingml/2006/main" noChangeAspect="1"/>
+                  </wp:cNvGraphicFramePr>
+                  <a:graphic xmlns:a="http://schemas.openxmlformats.org/drawingml/2006/main">
+                    <a:graphicData uri="http://schemas.openxmlformats.org/drawingml/2006/picture">
+                      <pic:pic xmlns:pic="http://schemas.openxmlformats.org/drawingml/2006/picture">
+                        <pic:nvPicPr>
+                          <pic:cNvPr id="30" name="Fast forward.png"/>
+                          <pic:cNvPicPr/>
+                        </pic:nvPicPr>
+                        <pic:blipFill>
+                          <a:blip r:embed="rId34">
+                            <a:extLst>
+                              <a:ext uri="{28A0092B-C50C-407E-A947-70E740481C1C}">
+                                <a14:useLocalDpi xmlns:a14="http://schemas.microsoft.com/office/drawing/2010/main" val="0"/>
+                              </a:ext>
+                            </a:extLst>
+                          </a:blip>
+                          <a:stretch>
+                            <a:fillRect/>
+                          </a:stretch>
+                        </pic:blipFill>
+                        <pic:spPr>
+                          <a:xfrm>
+                            <a:off x="0" y="0"/>
+                            <a:ext cx="673100" cy="660400"/>
+                          </a:xfrm>
+                          <a:prstGeom prst="rect">
+                            <a:avLst/>
+                          </a:prstGeom>
+                        </pic:spPr>
+                      </pic:pic>
+                    </a:graphicData>
+                  </a:graphic>
+                </wp:inline>
+              </w:drawing>
+            </w:r>
+          </w:p>
+          <w:p>
+            <w:pPr>
+              <w:pStyle w:val="Caption"/>
+              <w:jc w:val="center"/>
+              <w:rPr>
+                <w:rFonts w:ascii="Times New Roman" w:hAnsi="Times New Roman" w:cs="Times New Roman"/>
+                <w:sz w:val="20"/>
+                <w:szCs w:val="20"/>
+              </w:rPr>
+            </w:pPr>
+            <w:r>
+              <w:rPr>
+                <w:rFonts w:ascii="Times New Roman" w:hAnsi="Times New Roman" w:cs="Times New Roman"/>
+                <w:sz w:val="20"/>
+                <w:szCs w:val="20"/>
+              </w:rPr>
+              <w:t xml:space="preserve">Figure </w:t>
+            </w:r>
+            <w:r>
+              <w:rPr>
+                <w:rFonts w:ascii="Times New Roman" w:hAnsi="Times New Roman" w:cs="Times New Roman"/>
+                <w:sz w:val="20"/>
+                <w:szCs w:val="20"/>
+              </w:rPr>
+              <w:t>4</w:t>
+            </w:r>
+            <w:r>
+              <w:rPr>
+                <w:rFonts w:ascii="Times New Roman" w:hAnsi="Times New Roman" w:cs="Times New Roman"/>
+                <w:sz w:val="20"/>
+                <w:szCs w:val="20"/>
+              </w:rPr>
+              <w:t>.4: Fast forward button</w:t>
+            </w:r>
+          </w:p>
+        </w:tc>
+        <w:tc>
+          <w:tcPr>
+            <w:tcW w:w="2291" w:type="dxa"/>
+          </w:tcPr>
+          <w:p>
+            <w:pPr>
+              <w:keepNext/>
+              <w:jc w:val="center"/>
+              <w:rPr>
+                <w:rFonts w:ascii="Times New Roman" w:hAnsi="Times New Roman" w:cs="Times New Roman"/>
+              </w:rPr>
+            </w:pPr>
+            <w:r>
+              <w:rPr>
+                <w:rFonts w:ascii="Times New Roman" w:hAnsi="Times New Roman" w:cs="Times New Roman"/>
+                <w:noProof/>
+              </w:rPr>
+              <w:drawing>
+                <wp:inline distT="0" distB="0" distL="0" distR="0" wp14:anchorId="255274B5" wp14:editId="67540B3C">
+                  <wp:extent cx="660400" cy="685800"/>
+                  <wp:effectExtent l="0" t="0" r="0" b="0"/>
+                  <wp:docPr id="31" name="Picture 31"/>
+                  <wp:cNvGraphicFramePr>
+                    <a:graphicFrameLocks xmlns:a="http://schemas.openxmlformats.org/drawingml/2006/main" noChangeAspect="1"/>
+                  </wp:cNvGraphicFramePr>
+                  <a:graphic xmlns:a="http://schemas.openxmlformats.org/drawingml/2006/main">
+                    <a:graphicData uri="http://schemas.openxmlformats.org/drawingml/2006/picture">
+                      <pic:pic xmlns:pic="http://schemas.openxmlformats.org/drawingml/2006/picture">
+                        <pic:nvPicPr>
+                          <pic:cNvPr id="31" name="Play button.png"/>
+                          <pic:cNvPicPr/>
+                        </pic:nvPicPr>
+                        <pic:blipFill>
+                          <a:blip r:embed="rId35">
+                            <a:extLst>
+                              <a:ext uri="{28A0092B-C50C-407E-A947-70E740481C1C}">
+                                <a14:useLocalDpi xmlns:a14="http://schemas.microsoft.com/office/drawing/2010/main" val="0"/>
+                              </a:ext>
+                            </a:extLst>
+                          </a:blip>
+                          <a:stretch>
+                            <a:fillRect/>
+                          </a:stretch>
+                        </pic:blipFill>
+                        <pic:spPr>
+                          <a:xfrm>
+                            <a:off x="0" y="0"/>
+                            <a:ext cx="660400" cy="685800"/>
+                          </a:xfrm>
+                          <a:prstGeom prst="rect">
+                            <a:avLst/>
+                          </a:prstGeom>
+                        </pic:spPr>
+                      </pic:pic>
+                    </a:graphicData>
+                  </a:graphic>
+                </wp:inline>
+              </w:drawing>
+            </w:r>
+          </w:p>
+          <w:p>
+            <w:pPr>
+              <w:pStyle w:val="Caption"/>
+              <w:jc w:val="center"/>
+              <w:rPr>
+                <w:rFonts w:ascii="Times New Roman" w:hAnsi="Times New Roman" w:cs="Times New Roman"/>
+                <w:sz w:val="20"/>
+                <w:szCs w:val="20"/>
+              </w:rPr>
+            </w:pPr>
+            <w:r>
+              <w:rPr>
+                <w:rFonts w:ascii="Times New Roman" w:hAnsi="Times New Roman" w:cs="Times New Roman"/>
+                <w:sz w:val="20"/>
+                <w:szCs w:val="20"/>
+              </w:rPr>
+              <w:t xml:space="preserve">Figure </w:t>
+            </w:r>
+            <w:r>
+              <w:rPr>
+                <w:rFonts w:ascii="Times New Roman" w:hAnsi="Times New Roman" w:cs="Times New Roman"/>
+                <w:sz w:val="20"/>
+                <w:szCs w:val="20"/>
+              </w:rPr>
+              <w:t>4</w:t>
+            </w:r>
+            <w:r>
+              <w:rPr>
+                <w:rFonts w:ascii="Times New Roman" w:hAnsi="Times New Roman" w:cs="Times New Roman"/>
+                <w:sz w:val="20"/>
+                <w:szCs w:val="20"/>
+              </w:rPr>
+              <w:t>.5: Play button</w:t>
+            </w:r>
+          </w:p>
+        </w:tc>
+      </w:tr>
+    </w:tbl>
+    <w:p>
+      <w:pPr>
+        <w:jc w:val="both"/>
+        <w:rPr>
+          <w:rFonts w:ascii="Times New Roman" w:hAnsi="Times New Roman" w:cs="Times New Roman"/>
+          <w:sz w:val="22"/>
+          <w:szCs w:val="22"/>
+        </w:rPr>
+      </w:pPr>
+    </w:p>
+    <w:p>
+      <w:pPr>
+        <w:jc w:val="both"/>
+        <w:rPr>
+          <w:rFonts w:ascii="Times New Roman" w:hAnsi="Times New Roman" w:cs="Times New Roman"/>
+          <w:sz w:val="24"/>
+          <w:szCs w:val="24"/>
+        </w:rPr>
+      </w:pPr>
+      <w:r>
+        <w:rPr>
+          <w:rFonts w:ascii="Times New Roman" w:hAnsi="Times New Roman" w:cs="Times New Roman"/>
+          <w:sz w:val="24"/>
+          <w:szCs w:val="24"/>
+        </w:rPr>
+        <w:t>When the user is finished viewing the creation, the user can either go back to view different creations or go back to the main menu.</w:t>
+      </w:r>
+      <w:r>
+        <w:rPr>
+          <w:rFonts w:ascii="Times New Roman" w:hAnsi="Times New Roman" w:cs="Times New Roman"/>
+          <w:sz w:val="24"/>
+          <w:szCs w:val="24"/>
+        </w:rPr>
+        <w:t xml:space="preserve"> </w:t>
+      </w:r>
+    </w:p>
+    <w:p/>
     <w:sectPr>
-      <w:headerReference w:type="default" r:id="rId19"/>
-      <w:footerReference w:type="default" r:id="rId20"/>
-      <w:headerReference w:type="first" r:id="rId21"/>
+      <w:headerReference w:type="default" r:id="rId36"/>
+      <w:footerReference w:type="default" r:id="rId37"/>
+      <w:headerReference w:type="first" r:id="rId38"/>
       <w:pgSz w:w="11907" w:h="16839" w:code="9"/>
       <w:pgMar w:top="1296" w:right="1368" w:bottom="1440" w:left="1368" w:header="720" w:footer="1080" w:gutter="0"/>
       <w:cols w:space="720"/>
@@ -1894,7 +4149,7 @@
       <mc:AlternateContent>
         <mc:Choice Requires="wps">
           <w:drawing>
-            <wp:anchor distT="0" distB="0" distL="114300" distR="114300" simplePos="0" relativeHeight="251666432" behindDoc="0" locked="0" layoutInCell="1" allowOverlap="1">
+            <wp:anchor distT="0" distB="0" distL="114300" distR="114300" simplePos="0" relativeHeight="251666432" behindDoc="0" locked="0" layoutInCell="1" allowOverlap="1" wp14:anchorId="11671064" wp14:editId="39EC8A4B">
               <wp:simplePos x="0" y="0"/>
               <wp:positionH relativeFrom="page">
                 <wp:align>center</wp:align>
@@ -1975,7 +4230,7 @@
       <mc:AlternateContent>
         <mc:Choice Requires="wpg">
           <w:drawing>
-            <wp:anchor distT="0" distB="0" distL="114300" distR="114300" simplePos="0" relativeHeight="251664384" behindDoc="1" locked="0" layoutInCell="1" allowOverlap="1">
+            <wp:anchor distT="0" distB="0" distL="114300" distR="114300" simplePos="0" relativeHeight="251664384" behindDoc="1" locked="0" layoutInCell="1" allowOverlap="1" wp14:anchorId="42824167" wp14:editId="1A13E450">
               <wp:simplePos x="0" y="0"/>
               <wp:positionH relativeFrom="page">
                 <wp:align>center</wp:align>
@@ -2176,7 +4431,7 @@
         </mc:Choice>
         <mc:Fallback>
           <w:pict>
-            <v:group id="Group 10" o:spid="_x0000_s1026" alt="Title: Page frame with tab" style="position:absolute;margin-left:0;margin-top:0;width:394.7pt;height:567.5pt;z-index:-251652096;mso-width-percent:941;mso-height-percent:954;mso-position-horizontal:center;mso-position-horizontal-relative:page;mso-position-vertical:center;mso-position-vertical-relative:page;mso-width-percent:941;mso-height-percent:954" coordorigin="1333" coordsize="73152,96012" o:gfxdata="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">
+            <v:group w14:anchorId="42824167" id="Group 10" o:spid="_x0000_s1026" alt="Title: Page frame with tab" style="position:absolute;margin-left:0;margin-top:0;width:394.7pt;height:567.5pt;z-index:-251652096;mso-width-percent:941;mso-height-percent:954;mso-position-horizontal:center;mso-position-horizontal-relative:page;mso-position-vertical:center;mso-position-vertical-relative:page;mso-width-percent:941;mso-height-percent:954" coordorigin="1333" coordsize="73152,96012" o:gfxdata="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">
               <v:shape id="Frame 8" o:spid="_x0000_s1027" style="position:absolute;left:1333;width:73152;height:96012;visibility:visible;mso-wrap-style:square;v-text-anchor:middle" coordsize="7315200,9601200" o:gfxdata="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" path="m,l7315200,r,9601200l,9601200,,xm190488,190488r,9220224l7124712,9410712r,-9220224l190488,190488xe" fillcolor="#e3ab48 [3204]" stroked="f" strokeweight="1pt">
                 <v:stroke joinstyle="miter"/>
                 <v:path arrowok="t" o:connecttype="custom" o:connectlocs="0,0;7315200,0;7315200,9601200;0,9601200;0,0;190488,190488;190488,9410712;7124712,9410712;7124712,190488;190488,190488" o:connectangles="0,0,0,0,0,0,0,0,0,0"/>
@@ -2671,6 +4926,7 @@
     <w:lsdException w:name="HTML Sample" w:semiHidden="1" w:unhideWhenUsed="1"/>
     <w:lsdException w:name="HTML Typewriter" w:semiHidden="1" w:unhideWhenUsed="1"/>
     <w:lsdException w:name="HTML Variable" w:semiHidden="1" w:unhideWhenUsed="1"/>
+    <w:lsdException w:name="Normal Table" w:semiHidden="1" w:unhideWhenUsed="1"/>
     <w:lsdException w:name="annotation subject" w:semiHidden="1" w:unhideWhenUsed="1"/>
     <w:lsdException w:name="No List" w:semiHidden="1" w:unhideWhenUsed="1"/>
     <w:lsdException w:name="Outline List 1" w:semiHidden="1" w:unhideWhenUsed="1"/>
@@ -2716,9 +4972,11 @@
     <w:lsdException w:name="Table Subtle 1" w:semiHidden="1" w:unhideWhenUsed="1"/>
     <w:lsdException w:name="Table Subtle 2" w:semiHidden="1" w:unhideWhenUsed="1"/>
     <w:lsdException w:name="Table Web 1" w:semiHidden="1" w:unhideWhenUsed="1"/>
+    <w:lsdException w:name="Table Web 2" w:semiHidden="1" w:unhideWhenUsed="1"/>
     <w:lsdException w:name="Table Web 3" w:semiHidden="1" w:unhideWhenUsed="1"/>
     <w:lsdException w:name="Balloon Text" w:semiHidden="1" w:unhideWhenUsed="1"/>
     <w:lsdException w:name="Table Grid" w:uiPriority="39"/>
+    <w:lsdException w:name="Table Theme" w:semiHidden="1" w:unhideWhenUsed="1"/>
     <w:lsdException w:name="Placeholder Text" w:semiHidden="1"/>
     <w:lsdException w:name="No Spacing" w:semiHidden="1" w:uiPriority="11" w:unhideWhenUsed="1" w:qFormat="1"/>
     <w:lsdException w:name="Light Shading" w:uiPriority="60"/>
@@ -2943,6 +5201,7 @@
   <w:style w:type="paragraph" w:default="1" w:styleId="Normal">
     <w:name w:val="Normal"/>
     <w:qFormat/>
+    <w:rsid w:val="00A017BC"/>
   </w:style>
   <w:style w:type="paragraph" w:styleId="Heading1">
     <w:name w:val="heading 1"/>
@@ -4289,7 +6548,7 @@
 </file>
 
 <file path=customXml/itemProps1.xml><?xml version="1.0" encoding="utf-8"?>
-<ds:datastoreItem xmlns:ds="http://schemas.openxmlformats.org/officeDocument/2006/customXml" ds:itemID="{ECD80C1A-2CAF-C246-A17B-9ED2A91699B8}">
+<ds:datastoreItem xmlns:ds="http://schemas.openxmlformats.org/officeDocument/2006/customXml" ds:itemID="{A33BE99F-E26B-A842-88A4-835552FA2E6A}">
   <ds:schemaRefs>
     <ds:schemaRef ds:uri="http://schemas.openxmlformats.org/officeDocument/2006/bibliography"/>
   </ds:schemaRefs>

</xml_diff>

<commit_message>
Finalised the user manual
</commit_message>
<xml_diff>
--- a/UserManual.docx
+++ b/UserManual.docx
@@ -12,14 +12,14 @@
           <w:szCs w:val="60"/>
         </w:rPr>
       </w:pPr>
-      <w:bookmarkStart w:id="0" w:name="_Toc23011868"/>
+      <w:bookmarkStart w:id="0" w:name="_Toc23059135"/>
       <w:r>
         <w:rPr>
           <w:rFonts w:ascii="Times New Roman" w:hAnsi="Times New Roman" w:cs="Times New Roman"/>
           <w:sz w:val="60"/>
           <w:szCs w:val="60"/>
         </w:rPr>
-        <w:t>VARpedia – use</w:t>
+        <w:t xml:space="preserve">VARpedia – user </w:t>
       </w:r>
       <w:bookmarkStart w:id="1" w:name="_GoBack"/>
       <w:bookmarkEnd w:id="1"/>
@@ -29,7 +29,7 @@
           <w:sz w:val="60"/>
           <w:szCs w:val="60"/>
         </w:rPr>
-        <w:t>r manual</w:t>
+        <w:t>manual</w:t>
       </w:r>
       <w:bookmarkEnd w:id="0"/>
     </w:p>
@@ -120,7 +120,7 @@
               <w:tab w:val="right" w:leader="dot" w:pos="9161"/>
             </w:tabs>
             <w:rPr>
-              <w:rFonts w:ascii="Times New Roman" w:eastAsiaTheme="minorEastAsia" w:hAnsi="Times New Roman" w:cs="Times New Roman"/>
+              <w:rFonts w:eastAsiaTheme="minorEastAsia"/>
               <w:b w:val="0"/>
               <w:bCs w:val="0"/>
               <w:i w:val="0"/>
@@ -152,7 +152,7 @@
             </w:rPr>
             <w:fldChar w:fldCharType="separate"/>
           </w:r>
-          <w:hyperlink w:anchor="_Toc23011868" w:history="1">
+          <w:hyperlink w:anchor="_Toc23059135" w:history="1">
             <w:r>
               <w:rPr>
                 <w:rStyle w:val="Hyperlink"/>
@@ -163,7 +163,6 @@
             </w:r>
             <w:r>
               <w:rPr>
-                <w:rFonts w:ascii="Times New Roman" w:hAnsi="Times New Roman" w:cs="Times New Roman"/>
                 <w:noProof/>
                 <w:webHidden/>
               </w:rPr>
@@ -171,7 +170,6 @@
             </w:r>
             <w:r>
               <w:rPr>
-                <w:rFonts w:ascii="Times New Roman" w:hAnsi="Times New Roman" w:cs="Times New Roman"/>
                 <w:noProof/>
                 <w:webHidden/>
               </w:rPr>
@@ -179,22 +177,19 @@
             </w:r>
             <w:r>
               <w:rPr>
-                <w:rFonts w:ascii="Times New Roman" w:hAnsi="Times New Roman" w:cs="Times New Roman"/>
-                <w:noProof/>
-                <w:webHidden/>
-              </w:rPr>
-              <w:instrText xml:space="preserve"> PAGEREF _Toc23011868 \h </w:instrText>
-            </w:r>
-            <w:r>
-              <w:rPr>
-                <w:rFonts w:ascii="Times New Roman" w:hAnsi="Times New Roman" w:cs="Times New Roman"/>
-                <w:noProof/>
-                <w:webHidden/>
-              </w:rPr>
-            </w:r>
-            <w:r>
-              <w:rPr>
-                <w:rFonts w:ascii="Times New Roman" w:hAnsi="Times New Roman" w:cs="Times New Roman"/>
+                <w:noProof/>
+                <w:webHidden/>
+              </w:rPr>
+              <w:instrText xml:space="preserve"> PAGEREF _Toc23059135 \h </w:instrText>
+            </w:r>
+            <w:r>
+              <w:rPr>
+                <w:noProof/>
+                <w:webHidden/>
+              </w:rPr>
+            </w:r>
+            <w:r>
+              <w:rPr>
                 <w:noProof/>
                 <w:webHidden/>
               </w:rPr>
@@ -202,7 +197,6 @@
             </w:r>
             <w:r>
               <w:rPr>
-                <w:rFonts w:ascii="Times New Roman" w:hAnsi="Times New Roman" w:cs="Times New Roman"/>
                 <w:noProof/>
                 <w:webHidden/>
               </w:rPr>
@@ -210,7 +204,6 @@
             </w:r>
             <w:r>
               <w:rPr>
-                <w:rFonts w:ascii="Times New Roman" w:hAnsi="Times New Roman" w:cs="Times New Roman"/>
                 <w:noProof/>
                 <w:webHidden/>
               </w:rPr>
@@ -225,7 +218,7 @@
               <w:tab w:val="right" w:leader="dot" w:pos="9161"/>
             </w:tabs>
             <w:rPr>
-              <w:rFonts w:ascii="Times New Roman" w:eastAsiaTheme="minorEastAsia" w:hAnsi="Times New Roman" w:cs="Times New Roman"/>
+              <w:rFonts w:eastAsiaTheme="minorEastAsia"/>
               <w:b w:val="0"/>
               <w:bCs w:val="0"/>
               <w:i w:val="0"/>
@@ -235,18 +228,17 @@
               <w:lang w:val="en-NZ" w:eastAsia="en-GB"/>
             </w:rPr>
           </w:pPr>
-          <w:hyperlink w:anchor="_Toc23011869" w:history="1">
+          <w:hyperlink w:anchor="_Toc23059136" w:history="1">
             <w:r>
               <w:rPr>
                 <w:rStyle w:val="Hyperlink"/>
                 <w:rFonts w:ascii="Times New Roman" w:hAnsi="Times New Roman" w:cs="Times New Roman"/>
                 <w:noProof/>
               </w:rPr>
-              <w:t>First Time launch</w:t>
-            </w:r>
-            <w:r>
-              <w:rPr>
-                <w:rFonts w:ascii="Times New Roman" w:hAnsi="Times New Roman" w:cs="Times New Roman"/>
+              <w:t>First Time Launch</w:t>
+            </w:r>
+            <w:r>
+              <w:rPr>
                 <w:noProof/>
                 <w:webHidden/>
               </w:rPr>
@@ -254,7 +246,6 @@
             </w:r>
             <w:r>
               <w:rPr>
-                <w:rFonts w:ascii="Times New Roman" w:hAnsi="Times New Roman" w:cs="Times New Roman"/>
                 <w:noProof/>
                 <w:webHidden/>
               </w:rPr>
@@ -262,22 +253,19 @@
             </w:r>
             <w:r>
               <w:rPr>
-                <w:rFonts w:ascii="Times New Roman" w:hAnsi="Times New Roman" w:cs="Times New Roman"/>
-                <w:noProof/>
-                <w:webHidden/>
-              </w:rPr>
-              <w:instrText xml:space="preserve"> PAGEREF _Toc23011869 \h </w:instrText>
-            </w:r>
-            <w:r>
-              <w:rPr>
-                <w:rFonts w:ascii="Times New Roman" w:hAnsi="Times New Roman" w:cs="Times New Roman"/>
-                <w:noProof/>
-                <w:webHidden/>
-              </w:rPr>
-            </w:r>
-            <w:r>
-              <w:rPr>
-                <w:rFonts w:ascii="Times New Roman" w:hAnsi="Times New Roman" w:cs="Times New Roman"/>
+                <w:noProof/>
+                <w:webHidden/>
+              </w:rPr>
+              <w:instrText xml:space="preserve"> PAGEREF _Toc23059136 \h </w:instrText>
+            </w:r>
+            <w:r>
+              <w:rPr>
+                <w:noProof/>
+                <w:webHidden/>
+              </w:rPr>
+            </w:r>
+            <w:r>
+              <w:rPr>
                 <w:noProof/>
                 <w:webHidden/>
               </w:rPr>
@@ -285,7 +273,6 @@
             </w:r>
             <w:r>
               <w:rPr>
-                <w:rFonts w:ascii="Times New Roman" w:hAnsi="Times New Roman" w:cs="Times New Roman"/>
                 <w:noProof/>
                 <w:webHidden/>
               </w:rPr>
@@ -293,7 +280,6 @@
             </w:r>
             <w:r>
               <w:rPr>
-                <w:rFonts w:ascii="Times New Roman" w:hAnsi="Times New Roman" w:cs="Times New Roman"/>
                 <w:noProof/>
                 <w:webHidden/>
               </w:rPr>
@@ -308,7 +294,7 @@
               <w:tab w:val="right" w:leader="dot" w:pos="9161"/>
             </w:tabs>
             <w:rPr>
-              <w:rFonts w:ascii="Times New Roman" w:eastAsiaTheme="minorEastAsia" w:hAnsi="Times New Roman" w:cs="Times New Roman"/>
+              <w:rFonts w:eastAsiaTheme="minorEastAsia"/>
               <w:b w:val="0"/>
               <w:bCs w:val="0"/>
               <w:i w:val="0"/>
@@ -318,18 +304,17 @@
               <w:lang w:val="en-NZ" w:eastAsia="en-GB"/>
             </w:rPr>
           </w:pPr>
-          <w:hyperlink w:anchor="_Toc23011870" w:history="1">
+          <w:hyperlink w:anchor="_Toc23059137" w:history="1">
             <w:r>
               <w:rPr>
                 <w:rStyle w:val="Hyperlink"/>
                 <w:rFonts w:ascii="Times New Roman" w:hAnsi="Times New Roman" w:cs="Times New Roman"/>
                 <w:noProof/>
               </w:rPr>
-              <w:t>Main menu</w:t>
-            </w:r>
-            <w:r>
-              <w:rPr>
-                <w:rFonts w:ascii="Times New Roman" w:hAnsi="Times New Roman" w:cs="Times New Roman"/>
+              <w:t>Main Menu</w:t>
+            </w:r>
+            <w:r>
+              <w:rPr>
                 <w:noProof/>
                 <w:webHidden/>
               </w:rPr>
@@ -337,7 +322,6 @@
             </w:r>
             <w:r>
               <w:rPr>
-                <w:rFonts w:ascii="Times New Roman" w:hAnsi="Times New Roman" w:cs="Times New Roman"/>
                 <w:noProof/>
                 <w:webHidden/>
               </w:rPr>
@@ -345,22 +329,19 @@
             </w:r>
             <w:r>
               <w:rPr>
-                <w:rFonts w:ascii="Times New Roman" w:hAnsi="Times New Roman" w:cs="Times New Roman"/>
-                <w:noProof/>
-                <w:webHidden/>
-              </w:rPr>
-              <w:instrText xml:space="preserve"> PAGEREF _Toc23011870 \h </w:instrText>
-            </w:r>
-            <w:r>
-              <w:rPr>
-                <w:rFonts w:ascii="Times New Roman" w:hAnsi="Times New Roman" w:cs="Times New Roman"/>
-                <w:noProof/>
-                <w:webHidden/>
-              </w:rPr>
-            </w:r>
-            <w:r>
-              <w:rPr>
-                <w:rFonts w:ascii="Times New Roman" w:hAnsi="Times New Roman" w:cs="Times New Roman"/>
+                <w:noProof/>
+                <w:webHidden/>
+              </w:rPr>
+              <w:instrText xml:space="preserve"> PAGEREF _Toc23059137 \h </w:instrText>
+            </w:r>
+            <w:r>
+              <w:rPr>
+                <w:noProof/>
+                <w:webHidden/>
+              </w:rPr>
+            </w:r>
+            <w:r>
+              <w:rPr>
                 <w:noProof/>
                 <w:webHidden/>
               </w:rPr>
@@ -368,7 +349,6 @@
             </w:r>
             <w:r>
               <w:rPr>
-                <w:rFonts w:ascii="Times New Roman" w:hAnsi="Times New Roman" w:cs="Times New Roman"/>
                 <w:noProof/>
                 <w:webHidden/>
               </w:rPr>
@@ -376,7 +356,6 @@
             </w:r>
             <w:r>
               <w:rPr>
-                <w:rFonts w:ascii="Times New Roman" w:hAnsi="Times New Roman" w:cs="Times New Roman"/>
                 <w:noProof/>
                 <w:webHidden/>
               </w:rPr>
@@ -391,7 +370,7 @@
               <w:tab w:val="right" w:leader="dot" w:pos="9161"/>
             </w:tabs>
             <w:rPr>
-              <w:rFonts w:ascii="Times New Roman" w:eastAsiaTheme="minorEastAsia" w:hAnsi="Times New Roman" w:cs="Times New Roman"/>
+              <w:rFonts w:eastAsiaTheme="minorEastAsia"/>
               <w:b w:val="0"/>
               <w:bCs w:val="0"/>
               <w:i w:val="0"/>
@@ -401,18 +380,17 @@
               <w:lang w:val="en-NZ" w:eastAsia="en-GB"/>
             </w:rPr>
           </w:pPr>
-          <w:hyperlink w:anchor="_Toc23011871" w:history="1">
+          <w:hyperlink w:anchor="_Toc23059138" w:history="1">
             <w:r>
               <w:rPr>
                 <w:rStyle w:val="Hyperlink"/>
                 <w:rFonts w:ascii="Times New Roman" w:hAnsi="Times New Roman" w:cs="Times New Roman"/>
                 <w:noProof/>
               </w:rPr>
-              <w:t>Create a creation</w:t>
-            </w:r>
-            <w:r>
-              <w:rPr>
-                <w:rFonts w:ascii="Times New Roman" w:hAnsi="Times New Roman" w:cs="Times New Roman"/>
+              <w:t>Create a Creation</w:t>
+            </w:r>
+            <w:r>
+              <w:rPr>
                 <w:noProof/>
                 <w:webHidden/>
               </w:rPr>
@@ -420,7 +398,6 @@
             </w:r>
             <w:r>
               <w:rPr>
-                <w:rFonts w:ascii="Times New Roman" w:hAnsi="Times New Roman" w:cs="Times New Roman"/>
                 <w:noProof/>
                 <w:webHidden/>
               </w:rPr>
@@ -428,22 +405,19 @@
             </w:r>
             <w:r>
               <w:rPr>
-                <w:rFonts w:ascii="Times New Roman" w:hAnsi="Times New Roman" w:cs="Times New Roman"/>
-                <w:noProof/>
-                <w:webHidden/>
-              </w:rPr>
-              <w:instrText xml:space="preserve"> PAGEREF _Toc23011871 \h </w:instrText>
-            </w:r>
-            <w:r>
-              <w:rPr>
-                <w:rFonts w:ascii="Times New Roman" w:hAnsi="Times New Roman" w:cs="Times New Roman"/>
-                <w:noProof/>
-                <w:webHidden/>
-              </w:rPr>
-            </w:r>
-            <w:r>
-              <w:rPr>
-                <w:rFonts w:ascii="Times New Roman" w:hAnsi="Times New Roman" w:cs="Times New Roman"/>
+                <w:noProof/>
+                <w:webHidden/>
+              </w:rPr>
+              <w:instrText xml:space="preserve"> PAGEREF _Toc23059138 \h </w:instrText>
+            </w:r>
+            <w:r>
+              <w:rPr>
+                <w:noProof/>
+                <w:webHidden/>
+              </w:rPr>
+            </w:r>
+            <w:r>
+              <w:rPr>
                 <w:noProof/>
                 <w:webHidden/>
               </w:rPr>
@@ -451,7 +425,6 @@
             </w:r>
             <w:r>
               <w:rPr>
-                <w:rFonts w:ascii="Times New Roman" w:hAnsi="Times New Roman" w:cs="Times New Roman"/>
                 <w:noProof/>
                 <w:webHidden/>
               </w:rPr>
@@ -459,7 +432,6 @@
             </w:r>
             <w:r>
               <w:rPr>
-                <w:rFonts w:ascii="Times New Roman" w:hAnsi="Times New Roman" w:cs="Times New Roman"/>
                 <w:noProof/>
                 <w:webHidden/>
               </w:rPr>
@@ -474,7 +446,7 @@
               <w:tab w:val="right" w:leader="dot" w:pos="9161"/>
             </w:tabs>
             <w:rPr>
-              <w:rFonts w:ascii="Times New Roman" w:eastAsiaTheme="minorEastAsia" w:hAnsi="Times New Roman" w:cs="Times New Roman"/>
+              <w:rFonts w:eastAsiaTheme="minorEastAsia"/>
               <w:b w:val="0"/>
               <w:bCs w:val="0"/>
               <w:noProof/>
@@ -484,7 +456,7 @@
               <w:lang w:val="en-NZ" w:eastAsia="en-GB"/>
             </w:rPr>
           </w:pPr>
-          <w:hyperlink w:anchor="_Toc23011872" w:history="1">
+          <w:hyperlink w:anchor="_Toc23059139" w:history="1">
             <w:r>
               <w:rPr>
                 <w:rStyle w:val="Hyperlink"/>
@@ -495,7 +467,6 @@
             </w:r>
             <w:r>
               <w:rPr>
-                <w:rFonts w:ascii="Times New Roman" w:hAnsi="Times New Roman" w:cs="Times New Roman"/>
                 <w:noProof/>
                 <w:webHidden/>
               </w:rPr>
@@ -503,7 +474,6 @@
             </w:r>
             <w:r>
               <w:rPr>
-                <w:rFonts w:ascii="Times New Roman" w:hAnsi="Times New Roman" w:cs="Times New Roman"/>
                 <w:noProof/>
                 <w:webHidden/>
               </w:rPr>
@@ -511,22 +481,19 @@
             </w:r>
             <w:r>
               <w:rPr>
-                <w:rFonts w:ascii="Times New Roman" w:hAnsi="Times New Roman" w:cs="Times New Roman"/>
-                <w:noProof/>
-                <w:webHidden/>
-              </w:rPr>
-              <w:instrText xml:space="preserve"> PAGEREF _Toc23011872 \h </w:instrText>
-            </w:r>
-            <w:r>
-              <w:rPr>
-                <w:rFonts w:ascii="Times New Roman" w:hAnsi="Times New Roman" w:cs="Times New Roman"/>
-                <w:noProof/>
-                <w:webHidden/>
-              </w:rPr>
-            </w:r>
-            <w:r>
-              <w:rPr>
-                <w:rFonts w:ascii="Times New Roman" w:hAnsi="Times New Roman" w:cs="Times New Roman"/>
+                <w:noProof/>
+                <w:webHidden/>
+              </w:rPr>
+              <w:instrText xml:space="preserve"> PAGEREF _Toc23059139 \h </w:instrText>
+            </w:r>
+            <w:r>
+              <w:rPr>
+                <w:noProof/>
+                <w:webHidden/>
+              </w:rPr>
+            </w:r>
+            <w:r>
+              <w:rPr>
                 <w:noProof/>
                 <w:webHidden/>
               </w:rPr>
@@ -534,7 +501,6 @@
             </w:r>
             <w:r>
               <w:rPr>
-                <w:rFonts w:ascii="Times New Roman" w:hAnsi="Times New Roman" w:cs="Times New Roman"/>
                 <w:noProof/>
                 <w:webHidden/>
               </w:rPr>
@@ -542,7 +508,6 @@
             </w:r>
             <w:r>
               <w:rPr>
-                <w:rFonts w:ascii="Times New Roman" w:hAnsi="Times New Roman" w:cs="Times New Roman"/>
                 <w:noProof/>
                 <w:webHidden/>
               </w:rPr>
@@ -557,7 +522,7 @@
               <w:tab w:val="right" w:leader="dot" w:pos="9161"/>
             </w:tabs>
             <w:rPr>
-              <w:rFonts w:ascii="Times New Roman" w:eastAsiaTheme="minorEastAsia" w:hAnsi="Times New Roman" w:cs="Times New Roman"/>
+              <w:rFonts w:eastAsiaTheme="minorEastAsia"/>
               <w:b w:val="0"/>
               <w:bCs w:val="0"/>
               <w:noProof/>
@@ -567,7 +532,7 @@
               <w:lang w:val="en-NZ" w:eastAsia="en-GB"/>
             </w:rPr>
           </w:pPr>
-          <w:hyperlink w:anchor="_Toc23011873" w:history="1">
+          <w:hyperlink w:anchor="_Toc23059140" w:history="1">
             <w:r>
               <w:rPr>
                 <w:rStyle w:val="Hyperlink"/>
@@ -578,7 +543,6 @@
             </w:r>
             <w:r>
               <w:rPr>
-                <w:rFonts w:ascii="Times New Roman" w:hAnsi="Times New Roman" w:cs="Times New Roman"/>
                 <w:noProof/>
                 <w:webHidden/>
               </w:rPr>
@@ -586,7 +550,6 @@
             </w:r>
             <w:r>
               <w:rPr>
-                <w:rFonts w:ascii="Times New Roman" w:hAnsi="Times New Roman" w:cs="Times New Roman"/>
                 <w:noProof/>
                 <w:webHidden/>
               </w:rPr>
@@ -594,22 +557,19 @@
             </w:r>
             <w:r>
               <w:rPr>
-                <w:rFonts w:ascii="Times New Roman" w:hAnsi="Times New Roman" w:cs="Times New Roman"/>
-                <w:noProof/>
-                <w:webHidden/>
-              </w:rPr>
-              <w:instrText xml:space="preserve"> PAGEREF _Toc23011873 \h </w:instrText>
-            </w:r>
-            <w:r>
-              <w:rPr>
-                <w:rFonts w:ascii="Times New Roman" w:hAnsi="Times New Roman" w:cs="Times New Roman"/>
-                <w:noProof/>
-                <w:webHidden/>
-              </w:rPr>
-            </w:r>
-            <w:r>
-              <w:rPr>
-                <w:rFonts w:ascii="Times New Roman" w:hAnsi="Times New Roman" w:cs="Times New Roman"/>
+                <w:noProof/>
+                <w:webHidden/>
+              </w:rPr>
+              <w:instrText xml:space="preserve"> PAGEREF _Toc23059140 \h </w:instrText>
+            </w:r>
+            <w:r>
+              <w:rPr>
+                <w:noProof/>
+                <w:webHidden/>
+              </w:rPr>
+            </w:r>
+            <w:r>
+              <w:rPr>
                 <w:noProof/>
                 <w:webHidden/>
               </w:rPr>
@@ -617,7 +577,6 @@
             </w:r>
             <w:r>
               <w:rPr>
-                <w:rFonts w:ascii="Times New Roman" w:hAnsi="Times New Roman" w:cs="Times New Roman"/>
                 <w:noProof/>
                 <w:webHidden/>
               </w:rPr>
@@ -625,7 +584,6 @@
             </w:r>
             <w:r>
               <w:rPr>
-                <w:rFonts w:ascii="Times New Roman" w:hAnsi="Times New Roman" w:cs="Times New Roman"/>
                 <w:noProof/>
                 <w:webHidden/>
               </w:rPr>
@@ -640,7 +598,7 @@
               <w:tab w:val="right" w:leader="dot" w:pos="9161"/>
             </w:tabs>
             <w:rPr>
-              <w:rFonts w:ascii="Times New Roman" w:eastAsiaTheme="minorEastAsia" w:hAnsi="Times New Roman" w:cs="Times New Roman"/>
+              <w:rFonts w:eastAsiaTheme="minorEastAsia"/>
               <w:b w:val="0"/>
               <w:bCs w:val="0"/>
               <w:noProof/>
@@ -650,7 +608,7 @@
               <w:lang w:val="en-NZ" w:eastAsia="en-GB"/>
             </w:rPr>
           </w:pPr>
-          <w:hyperlink w:anchor="_Toc23011874" w:history="1">
+          <w:hyperlink w:anchor="_Toc23059141" w:history="1">
             <w:r>
               <w:rPr>
                 <w:rStyle w:val="Hyperlink"/>
@@ -661,7 +619,6 @@
             </w:r>
             <w:r>
               <w:rPr>
-                <w:rFonts w:ascii="Times New Roman" w:hAnsi="Times New Roman" w:cs="Times New Roman"/>
                 <w:noProof/>
                 <w:webHidden/>
               </w:rPr>
@@ -669,7 +626,6 @@
             </w:r>
             <w:r>
               <w:rPr>
-                <w:rFonts w:ascii="Times New Roman" w:hAnsi="Times New Roman" w:cs="Times New Roman"/>
                 <w:noProof/>
                 <w:webHidden/>
               </w:rPr>
@@ -677,22 +633,19 @@
             </w:r>
             <w:r>
               <w:rPr>
-                <w:rFonts w:ascii="Times New Roman" w:hAnsi="Times New Roman" w:cs="Times New Roman"/>
-                <w:noProof/>
-                <w:webHidden/>
-              </w:rPr>
-              <w:instrText xml:space="preserve"> PAGEREF _Toc23011874 \h </w:instrText>
-            </w:r>
-            <w:r>
-              <w:rPr>
-                <w:rFonts w:ascii="Times New Roman" w:hAnsi="Times New Roman" w:cs="Times New Roman"/>
-                <w:noProof/>
-                <w:webHidden/>
-              </w:rPr>
-            </w:r>
-            <w:r>
-              <w:rPr>
-                <w:rFonts w:ascii="Times New Roman" w:hAnsi="Times New Roman" w:cs="Times New Roman"/>
+                <w:noProof/>
+                <w:webHidden/>
+              </w:rPr>
+              <w:instrText xml:space="preserve"> PAGEREF _Toc23059141 \h </w:instrText>
+            </w:r>
+            <w:r>
+              <w:rPr>
+                <w:noProof/>
+                <w:webHidden/>
+              </w:rPr>
+            </w:r>
+            <w:r>
+              <w:rPr>
                 <w:noProof/>
                 <w:webHidden/>
               </w:rPr>
@@ -700,7 +653,6 @@
             </w:r>
             <w:r>
               <w:rPr>
-                <w:rFonts w:ascii="Times New Roman" w:hAnsi="Times New Roman" w:cs="Times New Roman"/>
                 <w:noProof/>
                 <w:webHidden/>
               </w:rPr>
@@ -708,7 +660,6 @@
             </w:r>
             <w:r>
               <w:rPr>
-                <w:rFonts w:ascii="Times New Roman" w:hAnsi="Times New Roman" w:cs="Times New Roman"/>
                 <w:noProof/>
                 <w:webHidden/>
               </w:rPr>
@@ -723,7 +674,7 @@
               <w:tab w:val="right" w:leader="dot" w:pos="9161"/>
             </w:tabs>
             <w:rPr>
-              <w:rFonts w:ascii="Times New Roman" w:eastAsiaTheme="minorEastAsia" w:hAnsi="Times New Roman" w:cs="Times New Roman"/>
+              <w:rFonts w:eastAsiaTheme="minorEastAsia"/>
               <w:b w:val="0"/>
               <w:bCs w:val="0"/>
               <w:noProof/>
@@ -733,18 +684,17 @@
               <w:lang w:val="en-NZ" w:eastAsia="en-GB"/>
             </w:rPr>
           </w:pPr>
-          <w:hyperlink w:anchor="_Toc23011875" w:history="1">
+          <w:hyperlink w:anchor="_Toc23059142" w:history="1">
             <w:r>
               <w:rPr>
                 <w:rStyle w:val="Hyperlink"/>
                 <w:rFonts w:ascii="Times New Roman" w:hAnsi="Times New Roman" w:cs="Times New Roman"/>
                 <w:noProof/>
               </w:rPr>
-              <w:t>Selecting Images for creation</w:t>
-            </w:r>
-            <w:r>
-              <w:rPr>
-                <w:rFonts w:ascii="Times New Roman" w:hAnsi="Times New Roman" w:cs="Times New Roman"/>
+              <w:t>Selecting Images for Creation</w:t>
+            </w:r>
+            <w:r>
+              <w:rPr>
                 <w:noProof/>
                 <w:webHidden/>
               </w:rPr>
@@ -752,7 +702,6 @@
             </w:r>
             <w:r>
               <w:rPr>
-                <w:rFonts w:ascii="Times New Roman" w:hAnsi="Times New Roman" w:cs="Times New Roman"/>
                 <w:noProof/>
                 <w:webHidden/>
               </w:rPr>
@@ -760,22 +709,19 @@
             </w:r>
             <w:r>
               <w:rPr>
-                <w:rFonts w:ascii="Times New Roman" w:hAnsi="Times New Roman" w:cs="Times New Roman"/>
-                <w:noProof/>
-                <w:webHidden/>
-              </w:rPr>
-              <w:instrText xml:space="preserve"> PAGEREF _Toc23011875 \h </w:instrText>
-            </w:r>
-            <w:r>
-              <w:rPr>
-                <w:rFonts w:ascii="Times New Roman" w:hAnsi="Times New Roman" w:cs="Times New Roman"/>
-                <w:noProof/>
-                <w:webHidden/>
-              </w:rPr>
-            </w:r>
-            <w:r>
-              <w:rPr>
-                <w:rFonts w:ascii="Times New Roman" w:hAnsi="Times New Roman" w:cs="Times New Roman"/>
+                <w:noProof/>
+                <w:webHidden/>
+              </w:rPr>
+              <w:instrText xml:space="preserve"> PAGEREF _Toc23059142 \h </w:instrText>
+            </w:r>
+            <w:r>
+              <w:rPr>
+                <w:noProof/>
+                <w:webHidden/>
+              </w:rPr>
+            </w:r>
+            <w:r>
+              <w:rPr>
                 <w:noProof/>
                 <w:webHidden/>
               </w:rPr>
@@ -783,7 +729,6 @@
             </w:r>
             <w:r>
               <w:rPr>
-                <w:rFonts w:ascii="Times New Roman" w:hAnsi="Times New Roman" w:cs="Times New Roman"/>
                 <w:noProof/>
                 <w:webHidden/>
               </w:rPr>
@@ -791,7 +736,234 @@
             </w:r>
             <w:r>
               <w:rPr>
-                <w:rFonts w:ascii="Times New Roman" w:hAnsi="Times New Roman" w:cs="Times New Roman"/>
+                <w:noProof/>
+                <w:webHidden/>
+              </w:rPr>
+              <w:fldChar w:fldCharType="end"/>
+            </w:r>
+          </w:hyperlink>
+        </w:p>
+        <w:p>
+          <w:pPr>
+            <w:pStyle w:val="TOC1"/>
+            <w:tabs>
+              <w:tab w:val="right" w:leader="dot" w:pos="9161"/>
+            </w:tabs>
+            <w:rPr>
+              <w:rFonts w:eastAsiaTheme="minorEastAsia"/>
+              <w:b w:val="0"/>
+              <w:bCs w:val="0"/>
+              <w:i w:val="0"/>
+              <w:iCs w:val="0"/>
+              <w:noProof/>
+              <w:color w:val="auto"/>
+              <w:lang w:val="en-NZ" w:eastAsia="en-GB"/>
+            </w:rPr>
+          </w:pPr>
+          <w:hyperlink w:anchor="_Toc23059143" w:history="1">
+            <w:r>
+              <w:rPr>
+                <w:rStyle w:val="Hyperlink"/>
+                <w:rFonts w:ascii="Times New Roman" w:hAnsi="Times New Roman" w:cs="Times New Roman"/>
+                <w:noProof/>
+              </w:rPr>
+              <w:t>Viewing a Creation</w:t>
+            </w:r>
+            <w:r>
+              <w:rPr>
+                <w:noProof/>
+                <w:webHidden/>
+              </w:rPr>
+              <w:tab/>
+            </w:r>
+            <w:r>
+              <w:rPr>
+                <w:noProof/>
+                <w:webHidden/>
+              </w:rPr>
+              <w:fldChar w:fldCharType="begin"/>
+            </w:r>
+            <w:r>
+              <w:rPr>
+                <w:noProof/>
+                <w:webHidden/>
+              </w:rPr>
+              <w:instrText xml:space="preserve"> PAGEREF _Toc23059143 \h </w:instrText>
+            </w:r>
+            <w:r>
+              <w:rPr>
+                <w:noProof/>
+                <w:webHidden/>
+              </w:rPr>
+            </w:r>
+            <w:r>
+              <w:rPr>
+                <w:noProof/>
+                <w:webHidden/>
+              </w:rPr>
+              <w:fldChar w:fldCharType="separate"/>
+            </w:r>
+            <w:r>
+              <w:rPr>
+                <w:noProof/>
+                <w:webHidden/>
+              </w:rPr>
+              <w:t>9</w:t>
+            </w:r>
+            <w:r>
+              <w:rPr>
+                <w:noProof/>
+                <w:webHidden/>
+              </w:rPr>
+              <w:fldChar w:fldCharType="end"/>
+            </w:r>
+          </w:hyperlink>
+        </w:p>
+        <w:p>
+          <w:pPr>
+            <w:pStyle w:val="TOC1"/>
+            <w:tabs>
+              <w:tab w:val="right" w:leader="dot" w:pos="9161"/>
+            </w:tabs>
+            <w:rPr>
+              <w:rFonts w:eastAsiaTheme="minorEastAsia"/>
+              <w:b w:val="0"/>
+              <w:bCs w:val="0"/>
+              <w:i w:val="0"/>
+              <w:iCs w:val="0"/>
+              <w:noProof/>
+              <w:color w:val="auto"/>
+              <w:lang w:val="en-NZ" w:eastAsia="en-GB"/>
+            </w:rPr>
+          </w:pPr>
+          <w:hyperlink w:anchor="_Toc23059144" w:history="1">
+            <w:r>
+              <w:rPr>
+                <w:rStyle w:val="Hyperlink"/>
+                <w:rFonts w:ascii="Times New Roman" w:hAnsi="Times New Roman" w:cs="Times New Roman"/>
+                <w:noProof/>
+              </w:rPr>
+              <w:t>Playing Creations</w:t>
+            </w:r>
+            <w:r>
+              <w:rPr>
+                <w:noProof/>
+                <w:webHidden/>
+              </w:rPr>
+              <w:tab/>
+            </w:r>
+            <w:r>
+              <w:rPr>
+                <w:noProof/>
+                <w:webHidden/>
+              </w:rPr>
+              <w:fldChar w:fldCharType="begin"/>
+            </w:r>
+            <w:r>
+              <w:rPr>
+                <w:noProof/>
+                <w:webHidden/>
+              </w:rPr>
+              <w:instrText xml:space="preserve"> PAGEREF _Toc23059144 \h </w:instrText>
+            </w:r>
+            <w:r>
+              <w:rPr>
+                <w:noProof/>
+                <w:webHidden/>
+              </w:rPr>
+            </w:r>
+            <w:r>
+              <w:rPr>
+                <w:noProof/>
+                <w:webHidden/>
+              </w:rPr>
+              <w:fldChar w:fldCharType="separate"/>
+            </w:r>
+            <w:r>
+              <w:rPr>
+                <w:noProof/>
+                <w:webHidden/>
+              </w:rPr>
+              <w:t>10</w:t>
+            </w:r>
+            <w:r>
+              <w:rPr>
+                <w:noProof/>
+                <w:webHidden/>
+              </w:rPr>
+              <w:fldChar w:fldCharType="end"/>
+            </w:r>
+          </w:hyperlink>
+        </w:p>
+        <w:p>
+          <w:pPr>
+            <w:pStyle w:val="TOC1"/>
+            <w:tabs>
+              <w:tab w:val="right" w:leader="dot" w:pos="9161"/>
+            </w:tabs>
+            <w:rPr>
+              <w:rFonts w:eastAsiaTheme="minorEastAsia"/>
+              <w:b w:val="0"/>
+              <w:bCs w:val="0"/>
+              <w:i w:val="0"/>
+              <w:iCs w:val="0"/>
+              <w:noProof/>
+              <w:color w:val="auto"/>
+              <w:lang w:val="en-NZ" w:eastAsia="en-GB"/>
+            </w:rPr>
+          </w:pPr>
+          <w:hyperlink w:anchor="_Toc23059145" w:history="1">
+            <w:r>
+              <w:rPr>
+                <w:rStyle w:val="Hyperlink"/>
+                <w:rFonts w:ascii="Times New Roman" w:hAnsi="Times New Roman" w:cs="Times New Roman"/>
+                <w:noProof/>
+              </w:rPr>
+              <w:t>Quiz</w:t>
+            </w:r>
+            <w:r>
+              <w:rPr>
+                <w:noProof/>
+                <w:webHidden/>
+              </w:rPr>
+              <w:tab/>
+            </w:r>
+            <w:r>
+              <w:rPr>
+                <w:noProof/>
+                <w:webHidden/>
+              </w:rPr>
+              <w:fldChar w:fldCharType="begin"/>
+            </w:r>
+            <w:r>
+              <w:rPr>
+                <w:noProof/>
+                <w:webHidden/>
+              </w:rPr>
+              <w:instrText xml:space="preserve"> PAGEREF _Toc23059145 \h </w:instrText>
+            </w:r>
+            <w:r>
+              <w:rPr>
+                <w:noProof/>
+                <w:webHidden/>
+              </w:rPr>
+            </w:r>
+            <w:r>
+              <w:rPr>
+                <w:noProof/>
+                <w:webHidden/>
+              </w:rPr>
+              <w:fldChar w:fldCharType="separate"/>
+            </w:r>
+            <w:r>
+              <w:rPr>
+                <w:noProof/>
+                <w:webHidden/>
+              </w:rPr>
+              <w:t>11</w:t>
+            </w:r>
+            <w:r>
+              <w:rPr>
                 <w:noProof/>
                 <w:webHidden/>
               </w:rPr>
@@ -856,7 +1028,7 @@
           <w:szCs w:val="40"/>
         </w:rPr>
       </w:pPr>
-      <w:bookmarkStart w:id="2" w:name="_Toc23011869"/>
+      <w:bookmarkStart w:id="2" w:name="_Toc23059136"/>
       <w:r>
         <w:rPr>
           <w:rFonts w:ascii="Times New Roman" w:hAnsi="Times New Roman" w:cs="Times New Roman"/>
@@ -864,7 +1036,23 @@
           <w:szCs w:val="40"/>
         </w:rPr>
         <w:lastRenderedPageBreak/>
-        <w:t>First Time launch</w:t>
+        <w:t xml:space="preserve">First Time </w:t>
+      </w:r>
+      <w:r>
+        <w:rPr>
+          <w:rFonts w:ascii="Times New Roman" w:hAnsi="Times New Roman" w:cs="Times New Roman"/>
+          <w:sz w:val="40"/>
+          <w:szCs w:val="40"/>
+        </w:rPr>
+        <w:t>L</w:t>
+      </w:r>
+      <w:r>
+        <w:rPr>
+          <w:rFonts w:ascii="Times New Roman" w:hAnsi="Times New Roman" w:cs="Times New Roman"/>
+          <w:sz w:val="40"/>
+          <w:szCs w:val="40"/>
+        </w:rPr>
+        <w:t>aunch</w:t>
       </w:r>
       <w:bookmarkEnd w:id="2"/>
     </w:p>
@@ -937,7 +1125,7 @@
           <w:szCs w:val="40"/>
         </w:rPr>
       </w:pPr>
-      <w:bookmarkStart w:id="3" w:name="_Toc23011870"/>
+      <w:bookmarkStart w:id="3" w:name="_Toc23059137"/>
       <w:r>
         <w:rPr>
           <w:rFonts w:ascii="Times New Roman" w:hAnsi="Times New Roman" w:cs="Times New Roman"/>
@@ -945,7 +1133,23 @@
           <w:szCs w:val="40"/>
         </w:rPr>
         <w:lastRenderedPageBreak/>
-        <w:t>Main menu</w:t>
+        <w:t xml:space="preserve">Main </w:t>
+      </w:r>
+      <w:r>
+        <w:rPr>
+          <w:rFonts w:ascii="Times New Roman" w:hAnsi="Times New Roman" w:cs="Times New Roman"/>
+          <w:sz w:val="40"/>
+          <w:szCs w:val="40"/>
+        </w:rPr>
+        <w:t>M</w:t>
+      </w:r>
+      <w:r>
+        <w:rPr>
+          <w:rFonts w:ascii="Times New Roman" w:hAnsi="Times New Roman" w:cs="Times New Roman"/>
+          <w:sz w:val="40"/>
+          <w:szCs w:val="40"/>
+        </w:rPr>
+        <w:t>enu</w:t>
       </w:r>
       <w:bookmarkEnd w:id="3"/>
     </w:p>
@@ -1381,7 +1585,7 @@
           <w:szCs w:val="40"/>
         </w:rPr>
       </w:pPr>
-      <w:bookmarkStart w:id="4" w:name="_Toc23011871"/>
+      <w:bookmarkStart w:id="4" w:name="_Toc23059138"/>
       <w:r>
         <w:rPr>
           <w:rFonts w:ascii="Times New Roman" w:hAnsi="Times New Roman" w:cs="Times New Roman"/>
@@ -1389,7 +1593,23 @@
           <w:szCs w:val="40"/>
         </w:rPr>
         <w:lastRenderedPageBreak/>
-        <w:t>Create a creation</w:t>
+        <w:t xml:space="preserve">Create a </w:t>
+      </w:r>
+      <w:r>
+        <w:rPr>
+          <w:rFonts w:ascii="Times New Roman" w:hAnsi="Times New Roman" w:cs="Times New Roman"/>
+          <w:sz w:val="40"/>
+          <w:szCs w:val="40"/>
+        </w:rPr>
+        <w:t>C</w:t>
+      </w:r>
+      <w:r>
+        <w:rPr>
+          <w:rFonts w:ascii="Times New Roman" w:hAnsi="Times New Roman" w:cs="Times New Roman"/>
+          <w:sz w:val="40"/>
+          <w:szCs w:val="40"/>
+        </w:rPr>
+        <w:t>reation</w:t>
       </w:r>
       <w:bookmarkEnd w:id="4"/>
     </w:p>
@@ -1740,7 +1960,7 @@
           <w:szCs w:val="48"/>
         </w:rPr>
       </w:pPr>
-      <w:bookmarkStart w:id="5" w:name="_Toc23011872"/>
+      <w:bookmarkStart w:id="5" w:name="_Toc23059139"/>
       <w:r>
         <w:rPr>
           <w:rFonts w:ascii="Times New Roman" w:hAnsi="Times New Roman" w:cs="Times New Roman"/>
@@ -2158,7 +2378,7 @@
           <w:szCs w:val="44"/>
         </w:rPr>
       </w:pPr>
-      <w:bookmarkStart w:id="6" w:name="_Toc23011873"/>
+      <w:bookmarkStart w:id="6" w:name="_Toc23059140"/>
       <w:r>
         <w:rPr>
           <w:rFonts w:ascii="Times New Roman" w:hAnsi="Times New Roman" w:cs="Times New Roman"/>
@@ -2549,7 +2769,7 @@
           <w:szCs w:val="44"/>
         </w:rPr>
       </w:pPr>
-      <w:bookmarkStart w:id="7" w:name="_Toc23011874"/>
+      <w:bookmarkStart w:id="7" w:name="_Toc23059141"/>
       <w:r>
         <w:rPr>
           <w:rFonts w:ascii="Times New Roman" w:hAnsi="Times New Roman" w:cs="Times New Roman"/>
@@ -2683,7 +2903,7 @@
           <w:szCs w:val="44"/>
         </w:rPr>
       </w:pPr>
-      <w:bookmarkStart w:id="8" w:name="_Toc23011875"/>
+      <w:bookmarkStart w:id="8" w:name="_Toc23059142"/>
       <w:r>
         <w:rPr>
           <w:rFonts w:ascii="Times New Roman" w:hAnsi="Times New Roman" w:cs="Times New Roman"/>
@@ -2691,7 +2911,23 @@
           <w:szCs w:val="44"/>
         </w:rPr>
         <w:lastRenderedPageBreak/>
-        <w:t>Selecting Images for creation</w:t>
+        <w:t xml:space="preserve">Selecting Images for </w:t>
+      </w:r>
+      <w:r>
+        <w:rPr>
+          <w:rFonts w:ascii="Times New Roman" w:hAnsi="Times New Roman" w:cs="Times New Roman"/>
+          <w:sz w:val="44"/>
+          <w:szCs w:val="44"/>
+        </w:rPr>
+        <w:t>C</w:t>
+      </w:r>
+      <w:r>
+        <w:rPr>
+          <w:rFonts w:ascii="Times New Roman" w:hAnsi="Times New Roman" w:cs="Times New Roman"/>
+          <w:sz w:val="44"/>
+          <w:szCs w:val="44"/>
+        </w:rPr>
+        <w:t>reation</w:t>
       </w:r>
       <w:bookmarkEnd w:id="8"/>
     </w:p>
@@ -3008,6 +3244,7 @@
           <w:szCs w:val="40"/>
         </w:rPr>
       </w:pPr>
+      <w:bookmarkStart w:id="9" w:name="_Toc23059143"/>
       <w:r>
         <w:rPr>
           <w:rFonts w:ascii="Times New Roman" w:hAnsi="Times New Roman" w:cs="Times New Roman"/>
@@ -3015,8 +3252,25 @@
           <w:szCs w:val="40"/>
         </w:rPr>
         <w:lastRenderedPageBreak/>
-        <w:t>Viewing a creation</w:t>
-      </w:r>
+        <w:t xml:space="preserve">Viewing a </w:t>
+      </w:r>
+      <w:r>
+        <w:rPr>
+          <w:rFonts w:ascii="Times New Roman" w:hAnsi="Times New Roman" w:cs="Times New Roman"/>
+          <w:sz w:val="40"/>
+          <w:szCs w:val="40"/>
+        </w:rPr>
+        <w:t>C</w:t>
+      </w:r>
+      <w:r>
+        <w:rPr>
+          <w:rFonts w:ascii="Times New Roman" w:hAnsi="Times New Roman" w:cs="Times New Roman"/>
+          <w:sz w:val="40"/>
+          <w:szCs w:val="40"/>
+        </w:rPr>
+        <w:t>reation</w:t>
+      </w:r>
+      <w:bookmarkEnd w:id="9"/>
     </w:p>
     <w:p>
       <w:pPr>
@@ -3147,11 +3401,15 @@
         <w:jc w:val="both"/>
         <w:rPr>
           <w:rFonts w:ascii="Times New Roman" w:hAnsi="Times New Roman" w:cs="Times New Roman"/>
-        </w:rPr>
-      </w:pPr>
-      <w:r>
-        <w:rPr>
-          <w:rFonts w:ascii="Times New Roman" w:hAnsi="Times New Roman" w:cs="Times New Roman"/>
+          <w:sz w:val="24"/>
+          <w:szCs w:val="24"/>
+        </w:rPr>
+      </w:pPr>
+      <w:r>
+        <w:rPr>
+          <w:rFonts w:ascii="Times New Roman" w:hAnsi="Times New Roman" w:cs="Times New Roman"/>
+          <w:sz w:val="24"/>
+          <w:szCs w:val="24"/>
         </w:rPr>
         <w:t>In the creation scene, the user can select an existing creation and either:</w:t>
       </w:r>
@@ -3438,6 +3696,7 @@
           <w:szCs w:val="40"/>
         </w:rPr>
       </w:pPr>
+      <w:bookmarkStart w:id="10" w:name="_Toc23059144"/>
       <w:r>
         <w:rPr>
           <w:rFonts w:ascii="Times New Roman" w:hAnsi="Times New Roman" w:cs="Times New Roman"/>
@@ -3445,8 +3704,25 @@
           <w:szCs w:val="40"/>
         </w:rPr>
         <w:lastRenderedPageBreak/>
-        <w:t>PLAYING CREATIONS</w:t>
-      </w:r>
+        <w:t xml:space="preserve">Playing </w:t>
+      </w:r>
+      <w:r>
+        <w:rPr>
+          <w:rFonts w:ascii="Times New Roman" w:hAnsi="Times New Roman" w:cs="Times New Roman"/>
+          <w:sz w:val="40"/>
+          <w:szCs w:val="40"/>
+        </w:rPr>
+        <w:t>C</w:t>
+      </w:r>
+      <w:r>
+        <w:rPr>
+          <w:rFonts w:ascii="Times New Roman" w:hAnsi="Times New Roman" w:cs="Times New Roman"/>
+          <w:sz w:val="40"/>
+          <w:szCs w:val="40"/>
+        </w:rPr>
+        <w:t>reations</w:t>
+      </w:r>
+      <w:bookmarkEnd w:id="10"/>
     </w:p>
     <w:p>
       <w:pPr>
@@ -4015,11 +4291,277 @@
         <w:t xml:space="preserve"> </w:t>
       </w:r>
     </w:p>
-    <w:p/>
+    <w:p>
+      <w:pPr>
+        <w:rPr>
+          <w:rFonts w:ascii="Times New Roman" w:hAnsi="Times New Roman" w:cs="Times New Roman"/>
+          <w:sz w:val="24"/>
+          <w:szCs w:val="24"/>
+        </w:rPr>
+      </w:pPr>
+      <w:r>
+        <w:rPr>
+          <w:rFonts w:ascii="Times New Roman" w:hAnsi="Times New Roman" w:cs="Times New Roman"/>
+          <w:sz w:val="24"/>
+          <w:szCs w:val="24"/>
+        </w:rPr>
+        <w:br w:type="page"/>
+      </w:r>
+    </w:p>
+    <w:p>
+      <w:pPr>
+        <w:pStyle w:val="Heading1"/>
+        <w:jc w:val="center"/>
+        <w:rPr>
+          <w:rFonts w:ascii="Times New Roman" w:hAnsi="Times New Roman" w:cs="Times New Roman"/>
+          <w:sz w:val="40"/>
+          <w:szCs w:val="40"/>
+        </w:rPr>
+      </w:pPr>
+      <w:bookmarkStart w:id="11" w:name="_Toc23059145"/>
+      <w:r>
+        <w:rPr>
+          <w:rFonts w:ascii="Times New Roman" w:hAnsi="Times New Roman" w:cs="Times New Roman"/>
+          <w:sz w:val="40"/>
+          <w:szCs w:val="40"/>
+        </w:rPr>
+        <w:lastRenderedPageBreak/>
+        <w:t>Q</w:t>
+      </w:r>
+      <w:r>
+        <w:rPr>
+          <w:rFonts w:ascii="Times New Roman" w:hAnsi="Times New Roman" w:cs="Times New Roman"/>
+          <w:sz w:val="40"/>
+          <w:szCs w:val="40"/>
+        </w:rPr>
+        <w:t>uiz</w:t>
+      </w:r>
+      <w:bookmarkEnd w:id="11"/>
+    </w:p>
+    <w:p>
+      <w:pPr>
+        <w:keepNext/>
+        <w:jc w:val="center"/>
+      </w:pPr>
+      <w:r>
+        <w:rPr>
+          <w:noProof/>
+        </w:rPr>
+        <w:drawing>
+          <wp:inline distT="0" distB="0" distL="0" distR="0" wp14:anchorId="65A3F1AA" wp14:editId="4BE754F1">
+            <wp:extent cx="3852293" cy="2889115"/>
+            <wp:effectExtent l="0" t="0" r="0" b="0"/>
+            <wp:docPr id="33" name="Picture 33"/>
+            <wp:cNvGraphicFramePr>
+              <a:graphicFrameLocks xmlns:a="http://schemas.openxmlformats.org/drawingml/2006/main" noChangeAspect="1"/>
+            </wp:cNvGraphicFramePr>
+            <a:graphic xmlns:a="http://schemas.openxmlformats.org/drawingml/2006/main">
+              <a:graphicData uri="http://schemas.openxmlformats.org/drawingml/2006/picture">
+                <pic:pic xmlns:pic="http://schemas.openxmlformats.org/drawingml/2006/picture">
+                  <pic:nvPicPr>
+                    <pic:cNvPr id="33" name="View creations.png"/>
+                    <pic:cNvPicPr/>
+                  </pic:nvPicPr>
+                  <pic:blipFill>
+                    <a:blip r:embed="rId36">
+                      <a:extLst>
+                        <a:ext uri="{28A0092B-C50C-407E-A947-70E740481C1C}">
+                          <a14:useLocalDpi xmlns:a14="http://schemas.microsoft.com/office/drawing/2010/main" val="0"/>
+                        </a:ext>
+                      </a:extLst>
+                    </a:blip>
+                    <a:stretch>
+                      <a:fillRect/>
+                    </a:stretch>
+                  </pic:blipFill>
+                  <pic:spPr>
+                    <a:xfrm>
+                      <a:off x="0" y="0"/>
+                      <a:ext cx="3872413" cy="2904205"/>
+                    </a:xfrm>
+                    <a:prstGeom prst="rect">
+                      <a:avLst/>
+                    </a:prstGeom>
+                  </pic:spPr>
+                </pic:pic>
+              </a:graphicData>
+            </a:graphic>
+          </wp:inline>
+        </w:drawing>
+      </w:r>
+    </w:p>
+    <w:p>
+      <w:pPr>
+        <w:pStyle w:val="Caption"/>
+        <w:jc w:val="center"/>
+        <w:rPr>
+          <w:sz w:val="20"/>
+          <w:szCs w:val="20"/>
+        </w:rPr>
+      </w:pPr>
+      <w:r>
+        <w:rPr>
+          <w:sz w:val="20"/>
+          <w:szCs w:val="20"/>
+        </w:rPr>
+        <w:t xml:space="preserve">Figure </w:t>
+      </w:r>
+      <w:r>
+        <w:rPr>
+          <w:sz w:val="20"/>
+          <w:szCs w:val="20"/>
+        </w:rPr>
+        <w:fldChar w:fldCharType="begin"/>
+      </w:r>
+      <w:r>
+        <w:rPr>
+          <w:sz w:val="20"/>
+          <w:szCs w:val="20"/>
+        </w:rPr>
+        <w:instrText xml:space="preserve"> SEQ Figure \* ARABIC </w:instrText>
+      </w:r>
+      <w:r>
+        <w:rPr>
+          <w:sz w:val="20"/>
+          <w:szCs w:val="20"/>
+        </w:rPr>
+        <w:fldChar w:fldCharType="separate"/>
+      </w:r>
+      <w:r>
+        <w:rPr>
+          <w:noProof/>
+          <w:sz w:val="20"/>
+          <w:szCs w:val="20"/>
+        </w:rPr>
+        <w:t>5</w:t>
+      </w:r>
+      <w:r>
+        <w:rPr>
+          <w:sz w:val="20"/>
+          <w:szCs w:val="20"/>
+        </w:rPr>
+        <w:fldChar w:fldCharType="end"/>
+      </w:r>
+      <w:r>
+        <w:rPr>
+          <w:sz w:val="20"/>
+          <w:szCs w:val="20"/>
+        </w:rPr>
+        <w:t>.1: Quiz scene</w:t>
+      </w:r>
+    </w:p>
+    <w:p>
+      <w:pPr>
+        <w:jc w:val="both"/>
+        <w:rPr>
+          <w:sz w:val="24"/>
+          <w:szCs w:val="24"/>
+        </w:rPr>
+      </w:pPr>
+      <w:r>
+        <w:rPr>
+          <w:sz w:val="24"/>
+          <w:szCs w:val="24"/>
+        </w:rPr>
+        <w:t xml:space="preserve">To test the user, they can click on the quiz button and it will navigate them to the quiz scene. </w:t>
+      </w:r>
+      <w:r>
+        <w:rPr>
+          <w:sz w:val="24"/>
+          <w:szCs w:val="24"/>
+        </w:rPr>
+        <w:t>In the quiz, the user must type the answer to what they think the creation’s search term is in the text box and can check the answer, then move onto the next question.</w:t>
+      </w:r>
+    </w:p>
+    <w:p>
+      <w:pPr>
+        <w:keepNext/>
+        <w:jc w:val="center"/>
+      </w:pPr>
+      <w:r>
+        <w:rPr>
+          <w:noProof/>
+          <w:sz w:val="24"/>
+          <w:szCs w:val="24"/>
+        </w:rPr>
+        <w:drawing>
+          <wp:inline distT="0" distB="0" distL="0" distR="0" wp14:anchorId="3226749F" wp14:editId="5650D9A8">
+            <wp:extent cx="3920247" cy="2937941"/>
+            <wp:effectExtent l="0" t="0" r="4445" b="0"/>
+            <wp:docPr id="36" name="Picture 36"/>
+            <wp:cNvGraphicFramePr>
+              <a:graphicFrameLocks xmlns:a="http://schemas.openxmlformats.org/drawingml/2006/main" noChangeAspect="1"/>
+            </wp:cNvGraphicFramePr>
+            <a:graphic xmlns:a="http://schemas.openxmlformats.org/drawingml/2006/main">
+              <a:graphicData uri="http://schemas.openxmlformats.org/drawingml/2006/picture">
+                <pic:pic xmlns:pic="http://schemas.openxmlformats.org/drawingml/2006/picture">
+                  <pic:nvPicPr>
+                    <pic:cNvPr id="36" name="Quiz no word.png"/>
+                    <pic:cNvPicPr/>
+                  </pic:nvPicPr>
+                  <pic:blipFill>
+                    <a:blip r:embed="rId37">
+                      <a:extLst>
+                        <a:ext uri="{28A0092B-C50C-407E-A947-70E740481C1C}">
+                          <a14:useLocalDpi xmlns:a14="http://schemas.microsoft.com/office/drawing/2010/main" val="0"/>
+                        </a:ext>
+                      </a:extLst>
+                    </a:blip>
+                    <a:stretch>
+                      <a:fillRect/>
+                    </a:stretch>
+                  </pic:blipFill>
+                  <pic:spPr>
+                    <a:xfrm>
+                      <a:off x="0" y="0"/>
+                      <a:ext cx="3949021" cy="2959505"/>
+                    </a:xfrm>
+                    <a:prstGeom prst="rect">
+                      <a:avLst/>
+                    </a:prstGeom>
+                  </pic:spPr>
+                </pic:pic>
+              </a:graphicData>
+            </a:graphic>
+          </wp:inline>
+        </w:drawing>
+      </w:r>
+    </w:p>
+    <w:p>
+      <w:pPr>
+        <w:pStyle w:val="Caption"/>
+        <w:jc w:val="center"/>
+        <w:rPr>
+          <w:sz w:val="28"/>
+          <w:szCs w:val="28"/>
+        </w:rPr>
+      </w:pPr>
+      <w:r>
+        <w:rPr>
+          <w:sz w:val="20"/>
+          <w:szCs w:val="20"/>
+        </w:rPr>
+        <w:t xml:space="preserve">Figure </w:t>
+      </w:r>
+      <w:r>
+        <w:rPr>
+          <w:sz w:val="20"/>
+          <w:szCs w:val="20"/>
+        </w:rPr>
+        <w:t>5</w:t>
+      </w:r>
+      <w:r>
+        <w:rPr>
+          <w:sz w:val="20"/>
+          <w:szCs w:val="20"/>
+        </w:rPr>
+        <w:t>.2: Quiz testing scene</w:t>
+      </w:r>
+    </w:p>
     <w:sectPr>
-      <w:headerReference w:type="default" r:id="rId36"/>
-      <w:footerReference w:type="default" r:id="rId37"/>
-      <w:headerReference w:type="first" r:id="rId38"/>
+      <w:headerReference w:type="default" r:id="rId38"/>
+      <w:footerReference w:type="default" r:id="rId39"/>
+      <w:headerReference w:type="first" r:id="rId40"/>
       <w:pgSz w:w="11907" w:h="16839" w:code="9"/>
       <w:pgMar w:top="1296" w:right="1368" w:bottom="1440" w:left="1368" w:header="720" w:footer="1080" w:gutter="0"/>
       <w:cols w:space="720"/>
@@ -6548,7 +7090,7 @@
 </file>
 
 <file path=customXml/itemProps1.xml><?xml version="1.0" encoding="utf-8"?>
-<ds:datastoreItem xmlns:ds="http://schemas.openxmlformats.org/officeDocument/2006/customXml" ds:itemID="{A33BE99F-E26B-A842-88A4-835552FA2E6A}">
+<ds:datastoreItem xmlns:ds="http://schemas.openxmlformats.org/officeDocument/2006/customXml" ds:itemID="{CC6C6C54-C959-4E43-B760-8E937D80EC33}">
   <ds:schemaRefs>
     <ds:schemaRef ds:uri="http://schemas.openxmlformats.org/officeDocument/2006/bibliography"/>
   </ds:schemaRefs>

</xml_diff>